<commit_message>
add ejercicio 06 y ejercicio 07
se agregaron 2 puntos nuevos
</commit_message>
<xml_diff>
--- a/EJERCICIOS TP 01.docx
+++ b/EJERCICIOS TP 01.docx
@@ -1565,7 +1565,7 @@
       </w:pPr>
       <w:r>
         <w:drawing>
-          <wp:inline wp14:editId="3A149FCB" wp14:anchorId="531631FE">
+          <wp:inline wp14:editId="2537BD32" wp14:anchorId="531631FE">
             <wp:extent cx="4931531" cy="1073156"/>
             <wp:effectExtent l="0" t="0" r="0" b="0"/>
             <wp:docPr id="1111224582" name="" title=""/>
@@ -1580,7 +1580,7 @@
                     <pic:cNvPicPr/>
                   </pic:nvPicPr>
                   <pic:blipFill>
-                    <a:blip r:embed="R30effada09d54820">
+                    <a:blip r:embed="R81cfa6d5178f4696">
                       <a:extLst>
                         <a:ext xmlns:a="http://schemas.openxmlformats.org/drawingml/2006/main" uri="{28A0092B-C50C-407E-A947-70E740481C1C}">
                           <a14:useLocalDpi val="0"/>
@@ -1609,7 +1609,7 @@
       </w:r>
       <w:r>
         <w:drawing>
-          <wp:inline wp14:editId="56F98741" wp14:anchorId="23262D7A">
+          <wp:inline wp14:editId="7FCE954D" wp14:anchorId="23262D7A">
             <wp:extent cx="1595727" cy="720000"/>
             <wp:effectExtent l="0" t="0" r="0" b="0"/>
             <wp:docPr id="959635225" name="" title=""/>
@@ -1624,7 +1624,7 @@
                     <pic:cNvPicPr/>
                   </pic:nvPicPr>
                   <pic:blipFill>
-                    <a:blip r:embed="R7319aa58cee54adf">
+                    <a:blip r:embed="R8db0a55c008a4d87">
                       <a:extLst>
                         <a:ext xmlns:a="http://schemas.openxmlformats.org/drawingml/2006/main" uri="{28A0092B-C50C-407E-A947-70E740481C1C}">
                           <a14:useLocalDpi val="0"/>
@@ -2052,7 +2052,6 @@
         </w:rPr>
         <w:t xml:space="preserve"> que indicamos </w:t>
       </w:r>
-      <w:bookmarkStart w:name="_Int_YoFlErja" w:id="966077579"/>
       <w:r>
         <w:rPr>
           <w:rFonts w:ascii="Trebuchet MS" w:hAnsi="Trebuchet MS" w:eastAsia="Trebuchet MS" w:cs="Trebuchet MS"/>
@@ -2070,7 +2069,6 @@
         </w:rPr>
         <w:t>con ”Luego</w:t>
       </w:r>
-      <w:bookmarkEnd w:id="966077579"/>
       <w:r>
         <w:rPr>
           <w:rFonts w:ascii="Trebuchet MS" w:hAnsi="Trebuchet MS" w:eastAsia="Trebuchet MS" w:cs="Trebuchet MS"/>
@@ -2538,7 +2536,6 @@
         </w:rPr>
         <w:t>+y</w:t>
       </w:r>
-      <w:bookmarkStart w:name="_Int_Z0kOAeQY" w:id="2052610003"/>
       <w:r>
         <w:rPr>
           <w:rFonts w:ascii="Cambria Math" w:hAnsi="Cambria Math" w:eastAsia="Cambria Math" w:cs="Cambria Math"/>
@@ -2593,7 +2590,6 @@
         </w:rPr>
         <w:t>½</w:t>
       </w:r>
-      <w:bookmarkEnd w:id="2052610003"/>
     </w:p>
     <w:p>
       <w:pPr>
@@ -2698,7 +2694,6 @@
           <w:lang w:val="es-ES"/>
         </w:rPr>
       </w:pPr>
-      <w:bookmarkStart w:name="_Int_GvXx3Vx1" w:id="1534505635"/>
       <w:r>
         <w:rPr>
           <w:rFonts w:ascii="Trebuchet MS" w:hAnsi="Trebuchet MS" w:eastAsia="Trebuchet MS" w:cs="Trebuchet MS"/>
@@ -2753,7 +2748,6 @@
         </w:rPr>
         <w:t>B</w:t>
       </w:r>
-      <w:bookmarkEnd w:id="1534505635"/>
       <w:r>
         <w:rPr>
           <w:rFonts w:ascii="Trebuchet MS" w:hAnsi="Trebuchet MS" w:eastAsia="Trebuchet MS" w:cs="Trebuchet MS"/>
@@ -3104,7 +3098,7 @@
       </w:r>
       <w:r>
         <w:drawing>
-          <wp:inline wp14:editId="17B05D95" wp14:anchorId="3B7BFA0D">
+          <wp:inline wp14:editId="411146E8" wp14:anchorId="7B9412FD">
             <wp:extent cx="1440000" cy="1016471"/>
             <wp:effectExtent l="0" t="0" r="0" b="0"/>
             <wp:docPr id="445416052" name="" title=""/>
@@ -3119,7 +3113,7 @@
                     <pic:cNvPicPr/>
                   </pic:nvPicPr>
                   <pic:blipFill>
-                    <a:blip r:embed="R06da477e58684989">
+                    <a:blip r:embed="R7e8017fda8b149f4">
                       <a:extLst xmlns:a="http://schemas.openxmlformats.org/drawingml/2006/main">
                         <a:ext xmlns:a="http://schemas.openxmlformats.org/drawingml/2006/main" uri="{28A0092B-C50C-407E-A947-70E740481C1C}">
                           <a14:useLocalDpi xmlns:a14="http://schemas.microsoft.com/office/drawing/2010/main" val="0"/>
@@ -3389,7 +3383,7 @@
       </w:r>
       <w:r>
         <w:drawing>
-          <wp:inline wp14:editId="17C30D5E" wp14:anchorId="00256FD3">
+          <wp:inline wp14:editId="5EDC85E9" wp14:anchorId="00256FD3">
             <wp:extent cx="2160000" cy="623105"/>
             <wp:effectExtent l="0" t="0" r="0" b="0"/>
             <wp:docPr id="1984385842" name="" title=""/>
@@ -3404,7 +3398,7 @@
                     <pic:cNvPicPr/>
                   </pic:nvPicPr>
                   <pic:blipFill>
-                    <a:blip r:embed="R3af6dab46e7b4942">
+                    <a:blip r:embed="R25ca6bcabb3e4f65">
                       <a:extLst>
                         <a:ext xmlns:a="http://schemas.openxmlformats.org/drawingml/2006/main" uri="{28A0092B-C50C-407E-A947-70E740481C1C}">
                           <a14:useLocalDpi val="0"/>
@@ -3796,7 +3790,7 @@
       </w:pPr>
       <w:r>
         <w:drawing>
-          <wp:inline wp14:editId="169D3B46" wp14:anchorId="6F01AAE3">
+          <wp:inline wp14:editId="5618ABB7" wp14:anchorId="6F01AAE3">
             <wp:extent cx="3340942" cy="1440000"/>
             <wp:effectExtent l="0" t="0" r="0" b="0"/>
             <wp:docPr id="2098199596" name="" title=""/>
@@ -3811,7 +3805,7 @@
                     <pic:cNvPicPr/>
                   </pic:nvPicPr>
                   <pic:blipFill>
-                    <a:blip r:embed="Rb4828a1a6a644dac">
+                    <a:blip r:embed="R81d30011f43b4230">
                       <a:extLst>
                         <a:ext xmlns:a="http://schemas.openxmlformats.org/drawingml/2006/main" uri="{28A0092B-C50C-407E-A947-70E740481C1C}">
                           <a14:useLocalDpi val="0"/>
@@ -3840,7 +3834,7 @@
       </w:r>
       <w:r>
         <w:drawing>
-          <wp:inline wp14:editId="17F0FFEC" wp14:anchorId="371454A0">
+          <wp:inline wp14:editId="5AC396C0" wp14:anchorId="371454A0">
             <wp:extent cx="2143988" cy="1080000"/>
             <wp:effectExtent l="0" t="0" r="0" b="0"/>
             <wp:docPr id="293132857" name="" title=""/>
@@ -3855,7 +3849,7 @@
                     <pic:cNvPicPr/>
                   </pic:nvPicPr>
                   <pic:blipFill>
-                    <a:blip r:embed="R2452f0ccd1374f14">
+                    <a:blip r:embed="Rac6c6cf17f1e42e4">
                       <a:extLst>
                         <a:ext xmlns:a="http://schemas.openxmlformats.org/drawingml/2006/main" uri="{28A0092B-C50C-407E-A947-70E740481C1C}">
                           <a14:useLocalDpi val="0"/>
@@ -3976,7 +3970,24 @@
           <w:szCs w:val="22"/>
           <w:lang w:val="es-ES"/>
         </w:rPr>
-        <w:t xml:space="preserve">R1 = y+z </w:t>
+        <w:t xml:space="preserve">R1 = </w:t>
+      </w:r>
+      <w:r>
+        <w:rPr>
+          <w:rFonts w:ascii="Trebuchet MS" w:hAnsi="Trebuchet MS" w:eastAsia="Trebuchet MS" w:cs="Trebuchet MS"/>
+          <w:b w:val="0"/>
+          <w:bCs w:val="0"/>
+          <w:i w:val="0"/>
+          <w:iCs w:val="0"/>
+          <w:caps w:val="0"/>
+          <w:smallCaps w:val="0"/>
+          <w:noProof w:val="0"/>
+          <w:color w:val="000000" w:themeColor="text1" w:themeTint="FF" w:themeShade="FF"/>
+          <w:sz w:val="22"/>
+          <w:szCs w:val="22"/>
+          <w:lang w:val="es-ES"/>
+        </w:rPr>
+        <w:t>y+z</w:t>
       </w:r>
     </w:p>
     <w:p>
@@ -4014,11 +4025,12 @@
           <w:szCs w:val="22"/>
           <w:lang w:val="es-ES"/>
         </w:rPr>
-        <w:t xml:space="preserve">R2 = x &gt;= R1 </w:t>
-      </w:r>
-    </w:p>
-    <w:p>
-      <w:pPr>
+        <w:t>R2 = x &gt;= R1</w:t>
+      </w:r>
+    </w:p>
+    <w:p>
+      <w:pPr>
+        <w:pStyle w:val="Normal"/>
         <w:spacing w:after="165" w:line="268" w:lineRule="auto"/>
         <w:ind w:left="95" w:right="6" w:hanging="10"/>
         <w:jc w:val="both"/>
@@ -4046,37 +4058,103 @@
           <w:iCs w:val="0"/>
           <w:caps w:val="0"/>
           <w:smallCaps w:val="0"/>
-          <w:strike w:val="0"/>
-          <w:dstrike w:val="0"/>
-          <w:noProof w:val="0"/>
-          <w:color w:val="00AF50"/>
-          <w:sz w:val="22"/>
-          <w:szCs w:val="22"/>
-          <w:u w:val="single"/>
-          <w:lang w:val="es-ES"/>
-        </w:rPr>
-        <w:t>Ejercicio 7</w:t>
-      </w:r>
-      <w:r>
-        <w:rPr>
-          <w:rFonts w:ascii="Trebuchet MS" w:hAnsi="Trebuchet MS" w:eastAsia="Trebuchet MS" w:cs="Trebuchet MS"/>
-          <w:b w:val="0"/>
-          <w:bCs w:val="0"/>
-          <w:i w:val="0"/>
-          <w:iCs w:val="0"/>
-          <w:caps w:val="0"/>
-          <w:smallCaps w:val="0"/>
-          <w:noProof w:val="0"/>
-          <w:color w:val="000000" w:themeColor="text1" w:themeTint="FF" w:themeShade="FF"/>
-          <w:sz w:val="22"/>
-          <w:szCs w:val="22"/>
-          <w:lang w:val="es-ES"/>
-        </w:rPr>
-        <w:t xml:space="preserve">: Para contador1=3, contador3=4, evaluar el resultado de </w:t>
-      </w:r>
-    </w:p>
-    <w:p>
-      <w:pPr>
+          <w:noProof w:val="0"/>
+          <w:color w:val="000000" w:themeColor="text1" w:themeTint="FF" w:themeShade="FF"/>
+          <w:sz w:val="22"/>
+          <w:szCs w:val="22"/>
+          <w:lang w:val="es-ES"/>
+        </w:rPr>
+        <w:t>R1=</w:t>
+      </w:r>
+      <w:r>
+        <w:rPr>
+          <w:rFonts w:ascii="Trebuchet MS" w:hAnsi="Trebuchet MS" w:eastAsia="Trebuchet MS" w:cs="Trebuchet MS"/>
+          <w:b w:val="0"/>
+          <w:bCs w:val="0"/>
+          <w:i w:val="0"/>
+          <w:iCs w:val="0"/>
+          <w:caps w:val="0"/>
+          <w:smallCaps w:val="0"/>
+          <w:noProof w:val="0"/>
+          <w:color w:val="000000" w:themeColor="text1" w:themeTint="FF" w:themeShade="FF"/>
+          <w:sz w:val="22"/>
+          <w:szCs w:val="22"/>
+          <w:lang w:val="es-ES"/>
+        </w:rPr>
+        <w:t>y+z</w:t>
+      </w:r>
+      <w:r>
+        <w:rPr>
+          <w:rFonts w:ascii="Trebuchet MS" w:hAnsi="Trebuchet MS" w:eastAsia="Trebuchet MS" w:cs="Trebuchet MS"/>
+          <w:b w:val="0"/>
+          <w:bCs w:val="0"/>
+          <w:i w:val="0"/>
+          <w:iCs w:val="0"/>
+          <w:caps w:val="0"/>
+          <w:smallCaps w:val="0"/>
+          <w:noProof w:val="0"/>
+          <w:color w:val="000000" w:themeColor="text1" w:themeTint="FF" w:themeShade="FF"/>
+          <w:sz w:val="22"/>
+          <w:szCs w:val="22"/>
+          <w:lang w:val="es-ES"/>
+        </w:rPr>
+        <w:t xml:space="preserve">      </w:t>
+      </w:r>
+      <w:r>
+        <w:rPr>
+          <w:rFonts w:ascii="Trebuchet MS" w:hAnsi="Trebuchet MS" w:eastAsia="Trebuchet MS" w:cs="Trebuchet MS"/>
+          <w:b w:val="0"/>
+          <w:bCs w:val="0"/>
+          <w:i w:val="0"/>
+          <w:iCs w:val="0"/>
+          <w:caps w:val="0"/>
+          <w:smallCaps w:val="0"/>
+          <w:noProof w:val="0"/>
+          <w:color w:val="000000" w:themeColor="text1" w:themeTint="FF" w:themeShade="FF"/>
+          <w:sz w:val="22"/>
+          <w:szCs w:val="22"/>
+          <w:lang w:val="es-ES"/>
+        </w:rPr>
+        <w:t xml:space="preserve">    </w:t>
+      </w:r>
+      <w:r>
+        <w:rPr>
+          <w:rFonts w:ascii="Trebuchet MS" w:hAnsi="Trebuchet MS" w:eastAsia="Trebuchet MS" w:cs="Trebuchet MS"/>
+          <w:b w:val="0"/>
+          <w:bCs w:val="0"/>
+          <w:i w:val="0"/>
+          <w:iCs w:val="0"/>
+          <w:caps w:val="0"/>
+          <w:smallCaps w:val="0"/>
+          <w:noProof w:val="0"/>
+          <w:color w:val="000000" w:themeColor="text1" w:themeTint="FF" w:themeShade="FF"/>
+          <w:sz w:val="22"/>
+          <w:szCs w:val="22"/>
+          <w:lang w:val="es-ES"/>
+        </w:rPr>
+        <w:t>R2=</w:t>
+      </w:r>
+      <w:r>
+        <w:rPr>
+          <w:rFonts w:ascii="Trebuchet MS" w:hAnsi="Trebuchet MS" w:eastAsia="Trebuchet MS" w:cs="Trebuchet MS"/>
+          <w:b w:val="0"/>
+          <w:bCs w:val="0"/>
+          <w:i w:val="0"/>
+          <w:iCs w:val="0"/>
+          <w:caps w:val="0"/>
+          <w:smallCaps w:val="0"/>
+          <w:noProof w:val="0"/>
+          <w:color w:val="000000" w:themeColor="text1" w:themeTint="FF" w:themeShade="FF"/>
+          <w:sz w:val="22"/>
+          <w:szCs w:val="22"/>
+          <w:lang w:val="es-ES"/>
+        </w:rPr>
+        <w:t>x&gt;=R1</w:t>
+      </w:r>
+    </w:p>
+    <w:p>
+      <w:pPr>
+        <w:pStyle w:val="Normal"/>
         <w:spacing w:after="165" w:line="268" w:lineRule="auto"/>
         <w:ind w:left="95" w:right="6" w:hanging="10"/>
         <w:jc w:val="both"/>
@@ -4110,11 +4188,114 @@
           <w:szCs w:val="22"/>
           <w:lang w:val="es-ES"/>
         </w:rPr>
-        <w:t xml:space="preserve">R1 = ++contador1 </w:t>
-      </w:r>
-    </w:p>
-    <w:p>
-      <w:pPr>
+        <w:t xml:space="preserve">4+1     </w:t>
+      </w:r>
+      <w:r>
+        <w:rPr>
+          <w:rFonts w:ascii="Trebuchet MS" w:hAnsi="Trebuchet MS" w:eastAsia="Trebuchet MS" w:cs="Trebuchet MS"/>
+          <w:b w:val="0"/>
+          <w:bCs w:val="0"/>
+          <w:i w:val="0"/>
+          <w:iCs w:val="0"/>
+          <w:caps w:val="0"/>
+          <w:smallCaps w:val="0"/>
+          <w:noProof w:val="0"/>
+          <w:color w:val="000000" w:themeColor="text1" w:themeTint="FF" w:themeShade="FF"/>
+          <w:sz w:val="22"/>
+          <w:szCs w:val="22"/>
+          <w:lang w:val="es-ES"/>
+        </w:rPr>
+        <w:t xml:space="preserve">    </w:t>
+      </w:r>
+      <w:r>
+        <w:rPr>
+          <w:rFonts w:ascii="Trebuchet MS" w:hAnsi="Trebuchet MS" w:eastAsia="Trebuchet MS" w:cs="Trebuchet MS"/>
+          <w:b w:val="0"/>
+          <w:bCs w:val="0"/>
+          <w:i w:val="0"/>
+          <w:iCs w:val="0"/>
+          <w:caps w:val="0"/>
+          <w:smallCaps w:val="0"/>
+          <w:noProof w:val="0"/>
+          <w:color w:val="000000" w:themeColor="text1" w:themeTint="FF" w:themeShade="FF"/>
+          <w:sz w:val="22"/>
+          <w:szCs w:val="22"/>
+          <w:lang w:val="es-ES"/>
+        </w:rPr>
+        <w:t xml:space="preserve">    </w:t>
+      </w:r>
+      <w:r>
+        <w:rPr>
+          <w:rFonts w:ascii="Trebuchet MS" w:hAnsi="Trebuchet MS" w:eastAsia="Trebuchet MS" w:cs="Trebuchet MS"/>
+          <w:b w:val="0"/>
+          <w:bCs w:val="0"/>
+          <w:i w:val="0"/>
+          <w:iCs w:val="0"/>
+          <w:caps w:val="0"/>
+          <w:smallCaps w:val="0"/>
+          <w:noProof w:val="0"/>
+          <w:color w:val="000000" w:themeColor="text1" w:themeTint="FF" w:themeShade="FF"/>
+          <w:sz w:val="22"/>
+          <w:szCs w:val="22"/>
+          <w:lang w:val="es-ES"/>
+        </w:rPr>
+        <w:t xml:space="preserve"> </w:t>
+      </w:r>
+      <w:r>
+        <w:rPr>
+          <w:rFonts w:ascii="Trebuchet MS" w:hAnsi="Trebuchet MS" w:eastAsia="Trebuchet MS" w:cs="Trebuchet MS"/>
+          <w:b w:val="0"/>
+          <w:bCs w:val="0"/>
+          <w:i w:val="0"/>
+          <w:iCs w:val="0"/>
+          <w:caps w:val="0"/>
+          <w:smallCaps w:val="0"/>
+          <w:noProof w:val="0"/>
+          <w:color w:val="000000" w:themeColor="text1" w:themeTint="FF" w:themeShade="FF"/>
+          <w:sz w:val="22"/>
+          <w:szCs w:val="22"/>
+          <w:lang w:val="es-ES"/>
+        </w:rPr>
+        <w:t xml:space="preserve"> </w:t>
+      </w:r>
+      <w:r>
+        <w:rPr>
+          <w:rFonts w:ascii="Trebuchet MS" w:hAnsi="Trebuchet MS" w:eastAsia="Trebuchet MS" w:cs="Trebuchet MS"/>
+          <w:b w:val="0"/>
+          <w:bCs w:val="0"/>
+          <w:i w:val="0"/>
+          <w:iCs w:val="0"/>
+          <w:caps w:val="0"/>
+          <w:smallCaps w:val="0"/>
+          <w:noProof w:val="0"/>
+          <w:color w:val="000000" w:themeColor="text1" w:themeTint="FF" w:themeShade="FF"/>
+          <w:sz w:val="22"/>
+          <w:szCs w:val="22"/>
+          <w:lang w:val="es-ES"/>
+        </w:rPr>
+        <w:t xml:space="preserve"> </w:t>
+      </w:r>
+      <w:r>
+        <w:rPr>
+          <w:rFonts w:ascii="Trebuchet MS" w:hAnsi="Trebuchet MS" w:eastAsia="Trebuchet MS" w:cs="Trebuchet MS"/>
+          <w:b w:val="0"/>
+          <w:bCs w:val="0"/>
+          <w:i w:val="0"/>
+          <w:iCs w:val="0"/>
+          <w:caps w:val="0"/>
+          <w:smallCaps w:val="0"/>
+          <w:noProof w:val="0"/>
+          <w:color w:val="000000" w:themeColor="text1" w:themeTint="FF" w:themeShade="FF"/>
+          <w:sz w:val="22"/>
+          <w:szCs w:val="22"/>
+          <w:lang w:val="es-ES"/>
+        </w:rPr>
+        <w:t>3&gt;=5</w:t>
+      </w:r>
+    </w:p>
+    <w:p>
+      <w:pPr>
+        <w:pStyle w:val="Normal"/>
         <w:spacing w:after="165" w:line="268" w:lineRule="auto"/>
         <w:ind w:left="95" w:right="6" w:hanging="10"/>
         <w:jc w:val="both"/>
@@ -4148,7 +4329,431 @@
           <w:szCs w:val="22"/>
           <w:lang w:val="es-ES"/>
         </w:rPr>
+        <w:t xml:space="preserve">5           </w:t>
+      </w:r>
+      <w:r>
+        <w:rPr>
+          <w:rFonts w:ascii="Trebuchet MS" w:hAnsi="Trebuchet MS" w:eastAsia="Trebuchet MS" w:cs="Trebuchet MS"/>
+          <w:b w:val="0"/>
+          <w:bCs w:val="0"/>
+          <w:i w:val="0"/>
+          <w:iCs w:val="0"/>
+          <w:caps w:val="0"/>
+          <w:smallCaps w:val="0"/>
+          <w:noProof w:val="0"/>
+          <w:color w:val="000000" w:themeColor="text1" w:themeTint="FF" w:themeShade="FF"/>
+          <w:sz w:val="22"/>
+          <w:szCs w:val="22"/>
+          <w:lang w:val="es-ES"/>
+        </w:rPr>
+        <w:t xml:space="preserve">      </w:t>
+      </w:r>
+      <w:r>
+        <w:rPr>
+          <w:rFonts w:ascii="Trebuchet MS" w:hAnsi="Trebuchet MS" w:eastAsia="Trebuchet MS" w:cs="Trebuchet MS"/>
+          <w:b w:val="0"/>
+          <w:bCs w:val="0"/>
+          <w:i w:val="0"/>
+          <w:iCs w:val="0"/>
+          <w:caps w:val="0"/>
+          <w:smallCaps w:val="0"/>
+          <w:noProof w:val="0"/>
+          <w:color w:val="000000" w:themeColor="text1" w:themeTint="FF" w:themeShade="FF"/>
+          <w:sz w:val="22"/>
+          <w:szCs w:val="22"/>
+          <w:lang w:val="es-ES"/>
+        </w:rPr>
+        <w:t xml:space="preserve"> </w:t>
+      </w:r>
+      <w:r>
+        <w:rPr>
+          <w:rFonts w:ascii="Trebuchet MS" w:hAnsi="Trebuchet MS" w:eastAsia="Trebuchet MS" w:cs="Trebuchet MS"/>
+          <w:b w:val="0"/>
+          <w:bCs w:val="0"/>
+          <w:i w:val="0"/>
+          <w:iCs w:val="0"/>
+          <w:caps w:val="0"/>
+          <w:smallCaps w:val="0"/>
+          <w:noProof w:val="0"/>
+          <w:color w:val="000000" w:themeColor="text1" w:themeTint="FF" w:themeShade="FF"/>
+          <w:sz w:val="22"/>
+          <w:szCs w:val="22"/>
+          <w:lang w:val="es-ES"/>
+        </w:rPr>
+        <w:t xml:space="preserve"> </w:t>
+      </w:r>
+      <w:r>
+        <w:rPr>
+          <w:rFonts w:ascii="Trebuchet MS" w:hAnsi="Trebuchet MS" w:eastAsia="Trebuchet MS" w:cs="Trebuchet MS"/>
+          <w:b w:val="0"/>
+          <w:bCs w:val="0"/>
+          <w:i w:val="0"/>
+          <w:iCs w:val="0"/>
+          <w:caps w:val="0"/>
+          <w:smallCaps w:val="0"/>
+          <w:noProof w:val="0"/>
+          <w:color w:val="000000" w:themeColor="text1" w:themeTint="FF" w:themeShade="FF"/>
+          <w:sz w:val="22"/>
+          <w:szCs w:val="22"/>
+          <w:lang w:val="es-ES"/>
+        </w:rPr>
+        <w:t xml:space="preserve"> </w:t>
+      </w:r>
+      <w:r>
+        <w:rPr>
+          <w:rFonts w:ascii="Trebuchet MS" w:hAnsi="Trebuchet MS" w:eastAsia="Trebuchet MS" w:cs="Trebuchet MS"/>
+          <w:b w:val="0"/>
+          <w:bCs w:val="0"/>
+          <w:i w:val="0"/>
+          <w:iCs w:val="0"/>
+          <w:caps w:val="0"/>
+          <w:smallCaps w:val="0"/>
+          <w:noProof w:val="0"/>
+          <w:color w:val="000000" w:themeColor="text1" w:themeTint="FF" w:themeShade="FF"/>
+          <w:sz w:val="22"/>
+          <w:szCs w:val="22"/>
+          <w:lang w:val="es-ES"/>
+        </w:rPr>
+        <w:t>F</w:t>
+      </w:r>
+    </w:p>
+    <w:p>
+      <w:pPr>
+        <w:pStyle w:val="Normal"/>
+        <w:spacing w:after="165" w:line="268" w:lineRule="auto"/>
+        <w:ind w:left="95" w:right="6" w:hanging="10"/>
+        <w:jc w:val="both"/>
+        <w:rPr>
+          <w:rFonts w:ascii="Trebuchet MS" w:hAnsi="Trebuchet MS" w:eastAsia="Trebuchet MS" w:cs="Trebuchet MS"/>
+          <w:b w:val="0"/>
+          <w:bCs w:val="0"/>
+          <w:i w:val="0"/>
+          <w:iCs w:val="0"/>
+          <w:caps w:val="0"/>
+          <w:smallCaps w:val="0"/>
+          <w:noProof w:val="0"/>
+          <w:color w:val="000000" w:themeColor="text1" w:themeTint="FF" w:themeShade="FF"/>
+          <w:sz w:val="22"/>
+          <w:szCs w:val="22"/>
+          <w:lang w:val="es-ES"/>
+        </w:rPr>
+      </w:pPr>
+      <w:r>
+        <w:drawing>
+          <wp:inline wp14:editId="13C8E884" wp14:anchorId="79FA31B4">
+            <wp:extent cx="2389594" cy="1440000"/>
+            <wp:effectExtent l="0" t="0" r="0" b="0"/>
+            <wp:docPr id="563987078" name="" title=""/>
+            <wp:cNvGraphicFramePr>
+              <a:graphicFrameLocks noChangeAspect="1"/>
+            </wp:cNvGraphicFramePr>
+            <a:graphic>
+              <a:graphicData uri="http://schemas.openxmlformats.org/drawingml/2006/picture">
+                <pic:pic>
+                  <pic:nvPicPr>
+                    <pic:cNvPr id="0" name=""/>
+                    <pic:cNvPicPr/>
+                  </pic:nvPicPr>
+                  <pic:blipFill>
+                    <a:blip r:embed="R1ab1959daaab4a30">
+                      <a:extLst>
+                        <a:ext xmlns:a="http://schemas.openxmlformats.org/drawingml/2006/main" uri="{28A0092B-C50C-407E-A947-70E740481C1C}">
+                          <a14:useLocalDpi val="0"/>
+                        </a:ext>
+                      </a:extLst>
+                    </a:blip>
+                    <a:srcRect l="30333" t="27810" r="51166" b="52366"/>
+                    <a:stretch>
+                      <a:fillRect/>
+                    </a:stretch>
+                  </pic:blipFill>
+                  <pic:spPr>
+                    <a:xfrm>
+                      <a:off x="0" y="0"/>
+                      <a:ext cx="2389594" cy="1440000"/>
+                    </a:xfrm>
+                    <a:prstGeom prst="rect">
+                      <a:avLst/>
+                    </a:prstGeom>
+                  </pic:spPr>
+                </pic:pic>
+              </a:graphicData>
+            </a:graphic>
+          </wp:inline>
+        </w:drawing>
+      </w:r>
+      <w:r>
+        <w:drawing>
+          <wp:inline wp14:editId="18AED9D2" wp14:anchorId="06B7B580">
+            <wp:extent cx="1997238" cy="1080000"/>
+            <wp:effectExtent l="0" t="0" r="0" b="0"/>
+            <wp:docPr id="723526586" name="" title=""/>
+            <wp:cNvGraphicFramePr>
+              <a:graphicFrameLocks noChangeAspect="1"/>
+            </wp:cNvGraphicFramePr>
+            <a:graphic>
+              <a:graphicData uri="http://schemas.openxmlformats.org/drawingml/2006/picture">
+                <pic:pic>
+                  <pic:nvPicPr>
+                    <pic:cNvPr id="0" name=""/>
+                    <pic:cNvPicPr/>
+                  </pic:nvPicPr>
+                  <pic:blipFill>
+                    <a:blip r:embed="R3a0afa50ff504b88">
+                      <a:extLst>
+                        <a:ext xmlns:a="http://schemas.openxmlformats.org/drawingml/2006/main" uri="{28A0092B-C50C-407E-A947-70E740481C1C}">
+                          <a14:useLocalDpi val="0"/>
+                        </a:ext>
+                      </a:extLst>
+                    </a:blip>
+                    <a:srcRect l="29833" t="80769" r="62166" b="11538"/>
+                    <a:stretch>
+                      <a:fillRect/>
+                    </a:stretch>
+                  </pic:blipFill>
+                  <pic:spPr>
+                    <a:xfrm>
+                      <a:off x="0" y="0"/>
+                      <a:ext cx="1997238" cy="1080000"/>
+                    </a:xfrm>
+                    <a:prstGeom prst="rect">
+                      <a:avLst/>
+                    </a:prstGeom>
+                  </pic:spPr>
+                </pic:pic>
+              </a:graphicData>
+            </a:graphic>
+          </wp:inline>
+        </w:drawing>
+      </w:r>
+    </w:p>
+    <w:p>
+      <w:pPr>
+        <w:spacing w:after="165" w:line="268" w:lineRule="auto"/>
+        <w:ind w:left="95" w:right="6" w:hanging="10"/>
+        <w:jc w:val="both"/>
+        <w:rPr>
+          <w:rFonts w:ascii="Trebuchet MS" w:hAnsi="Trebuchet MS" w:eastAsia="Trebuchet MS" w:cs="Trebuchet MS"/>
+          <w:b w:val="0"/>
+          <w:bCs w:val="0"/>
+          <w:i w:val="0"/>
+          <w:iCs w:val="0"/>
+          <w:caps w:val="0"/>
+          <w:smallCaps w:val="0"/>
+          <w:noProof w:val="0"/>
+          <w:color w:val="000000" w:themeColor="text1" w:themeTint="FF" w:themeShade="FF"/>
+          <w:sz w:val="22"/>
+          <w:szCs w:val="22"/>
+          <w:lang w:val="es-ES"/>
+        </w:rPr>
+      </w:pPr>
+      <w:r>
+        <w:rPr>
+          <w:rFonts w:ascii="Trebuchet MS" w:hAnsi="Trebuchet MS" w:eastAsia="Trebuchet MS" w:cs="Trebuchet MS"/>
+          <w:b w:val="0"/>
+          <w:bCs w:val="0"/>
+          <w:i w:val="0"/>
+          <w:iCs w:val="0"/>
+          <w:caps w:val="0"/>
+          <w:smallCaps w:val="0"/>
+          <w:strike w:val="0"/>
+          <w:dstrike w:val="0"/>
+          <w:noProof w:val="0"/>
+          <w:color w:val="00AF50"/>
+          <w:sz w:val="22"/>
+          <w:szCs w:val="22"/>
+          <w:u w:val="single"/>
+          <w:lang w:val="es-ES"/>
+        </w:rPr>
+        <w:t>Ejercicio 7</w:t>
+      </w:r>
+      <w:r>
+        <w:rPr>
+          <w:rFonts w:ascii="Trebuchet MS" w:hAnsi="Trebuchet MS" w:eastAsia="Trebuchet MS" w:cs="Trebuchet MS"/>
+          <w:b w:val="0"/>
+          <w:bCs w:val="0"/>
+          <w:i w:val="0"/>
+          <w:iCs w:val="0"/>
+          <w:caps w:val="0"/>
+          <w:smallCaps w:val="0"/>
+          <w:noProof w:val="0"/>
+          <w:color w:val="000000" w:themeColor="text1" w:themeTint="FF" w:themeShade="FF"/>
+          <w:sz w:val="22"/>
+          <w:szCs w:val="22"/>
+          <w:lang w:val="es-ES"/>
+        </w:rPr>
+        <w:t xml:space="preserve">: Para contador1=3, contador3=4, evaluar el resultado de </w:t>
+      </w:r>
+    </w:p>
+    <w:p>
+      <w:pPr>
+        <w:spacing w:after="165" w:line="268" w:lineRule="auto"/>
+        <w:ind w:left="95" w:right="6" w:hanging="10"/>
+        <w:jc w:val="both"/>
+        <w:rPr>
+          <w:rFonts w:ascii="Trebuchet MS" w:hAnsi="Trebuchet MS" w:eastAsia="Trebuchet MS" w:cs="Trebuchet MS"/>
+          <w:b w:val="0"/>
+          <w:bCs w:val="0"/>
+          <w:i w:val="0"/>
+          <w:iCs w:val="0"/>
+          <w:caps w:val="0"/>
+          <w:smallCaps w:val="0"/>
+          <w:noProof w:val="0"/>
+          <w:color w:val="000000" w:themeColor="text1" w:themeTint="FF" w:themeShade="FF"/>
+          <w:sz w:val="22"/>
+          <w:szCs w:val="22"/>
+          <w:lang w:val="es-ES"/>
+        </w:rPr>
+      </w:pPr>
+      <w:r>
+        <w:rPr>
+          <w:rFonts w:ascii="Trebuchet MS" w:hAnsi="Trebuchet MS" w:eastAsia="Trebuchet MS" w:cs="Trebuchet MS"/>
+          <w:b w:val="0"/>
+          <w:bCs w:val="0"/>
+          <w:i w:val="0"/>
+          <w:iCs w:val="0"/>
+          <w:caps w:val="0"/>
+          <w:smallCaps w:val="0"/>
+          <w:noProof w:val="0"/>
+          <w:color w:val="000000" w:themeColor="text1" w:themeTint="FF" w:themeShade="FF"/>
+          <w:sz w:val="22"/>
+          <w:szCs w:val="22"/>
+          <w:lang w:val="es-ES"/>
+        </w:rPr>
+        <w:t xml:space="preserve">R1 = ++contador1 </w:t>
+      </w:r>
+    </w:p>
+    <w:p>
+      <w:pPr>
+        <w:spacing w:after="165" w:line="268" w:lineRule="auto"/>
+        <w:ind w:left="95" w:right="6" w:hanging="10"/>
+        <w:jc w:val="both"/>
+        <w:rPr>
+          <w:rFonts w:ascii="Trebuchet MS" w:hAnsi="Trebuchet MS" w:eastAsia="Trebuchet MS" w:cs="Trebuchet MS"/>
+          <w:b w:val="0"/>
+          <w:bCs w:val="0"/>
+          <w:i w:val="0"/>
+          <w:iCs w:val="0"/>
+          <w:caps w:val="0"/>
+          <w:smallCaps w:val="0"/>
+          <w:noProof w:val="0"/>
+          <w:color w:val="000000" w:themeColor="text1" w:themeTint="FF" w:themeShade="FF"/>
+          <w:sz w:val="22"/>
+          <w:szCs w:val="22"/>
+          <w:lang w:val="es-ES"/>
+        </w:rPr>
+      </w:pPr>
+      <w:r>
+        <w:rPr>
+          <w:rFonts w:ascii="Trebuchet MS" w:hAnsi="Trebuchet MS" w:eastAsia="Trebuchet MS" w:cs="Trebuchet MS"/>
+          <w:b w:val="0"/>
+          <w:bCs w:val="0"/>
+          <w:i w:val="0"/>
+          <w:iCs w:val="0"/>
+          <w:caps w:val="0"/>
+          <w:smallCaps w:val="0"/>
+          <w:noProof w:val="0"/>
+          <w:color w:val="000000" w:themeColor="text1" w:themeTint="FF" w:themeShade="FF"/>
+          <w:sz w:val="22"/>
+          <w:szCs w:val="22"/>
+          <w:lang w:val="es-ES"/>
+        </w:rPr>
         <w:t xml:space="preserve">R2 = contador1 &lt; contador2 </w:t>
+      </w:r>
+    </w:p>
+    <w:p>
+      <w:pPr>
+        <w:pStyle w:val="Normal"/>
+        <w:spacing w:after="165" w:line="268" w:lineRule="auto"/>
+        <w:ind w:left="95" w:right="6" w:hanging="10"/>
+        <w:jc w:val="both"/>
+        <w:rPr>
+          <w:rFonts w:ascii="Trebuchet MS" w:hAnsi="Trebuchet MS" w:eastAsia="Trebuchet MS" w:cs="Trebuchet MS"/>
+          <w:b w:val="0"/>
+          <w:bCs w:val="0"/>
+          <w:i w:val="0"/>
+          <w:iCs w:val="0"/>
+          <w:caps w:val="0"/>
+          <w:smallCaps w:val="0"/>
+          <w:noProof w:val="0"/>
+          <w:color w:val="000000" w:themeColor="text1" w:themeTint="FF" w:themeShade="FF"/>
+          <w:sz w:val="22"/>
+          <w:szCs w:val="22"/>
+          <w:lang w:val="es-ES"/>
+        </w:rPr>
+      </w:pPr>
+      <w:r>
+        <w:rPr>
+          <w:rFonts w:ascii="Trebuchet MS" w:hAnsi="Trebuchet MS" w:eastAsia="Trebuchet MS" w:cs="Trebuchet MS"/>
+          <w:b w:val="0"/>
+          <w:bCs w:val="0"/>
+          <w:i w:val="0"/>
+          <w:iCs w:val="0"/>
+          <w:caps w:val="0"/>
+          <w:smallCaps w:val="0"/>
+          <w:noProof w:val="0"/>
+          <w:color w:val="000000" w:themeColor="text1" w:themeTint="FF" w:themeShade="FF"/>
+          <w:sz w:val="22"/>
+          <w:szCs w:val="22"/>
+          <w:lang w:val="es-ES"/>
+        </w:rPr>
+        <w:t>R1= ++3</w:t>
+      </w:r>
+      <w:r>
+        <w:rPr>
+          <w:rFonts w:ascii="Trebuchet MS" w:hAnsi="Trebuchet MS" w:eastAsia="Trebuchet MS" w:cs="Trebuchet MS"/>
+          <w:b w:val="0"/>
+          <w:bCs w:val="0"/>
+          <w:i w:val="0"/>
+          <w:iCs w:val="0"/>
+          <w:caps w:val="0"/>
+          <w:smallCaps w:val="0"/>
+          <w:noProof w:val="0"/>
+          <w:color w:val="000000" w:themeColor="text1" w:themeTint="FF" w:themeShade="FF"/>
+          <w:sz w:val="22"/>
+          <w:szCs w:val="22"/>
+          <w:lang w:val="es-ES"/>
+        </w:rPr>
+        <w:t xml:space="preserve">    R2= 3&lt;4</w:t>
+      </w:r>
+    </w:p>
+    <w:p>
+      <w:pPr>
+        <w:pStyle w:val="Normal"/>
+        <w:spacing w:after="165" w:line="268" w:lineRule="auto"/>
+        <w:ind w:left="95" w:right="6" w:hanging="10"/>
+        <w:jc w:val="both"/>
+        <w:rPr>
+          <w:rFonts w:ascii="Trebuchet MS" w:hAnsi="Trebuchet MS" w:eastAsia="Trebuchet MS" w:cs="Trebuchet MS"/>
+          <w:b w:val="0"/>
+          <w:bCs w:val="0"/>
+          <w:i w:val="0"/>
+          <w:iCs w:val="0"/>
+          <w:caps w:val="0"/>
+          <w:smallCaps w:val="0"/>
+          <w:noProof w:val="0"/>
+          <w:color w:val="000000" w:themeColor="text1" w:themeTint="FF" w:themeShade="FF"/>
+          <w:sz w:val="22"/>
+          <w:szCs w:val="22"/>
+          <w:lang w:val="es-ES"/>
+        </w:rPr>
+      </w:pPr>
+      <w:r>
+        <w:rPr>
+          <w:rFonts w:ascii="Trebuchet MS" w:hAnsi="Trebuchet MS" w:eastAsia="Trebuchet MS" w:cs="Trebuchet MS"/>
+          <w:b w:val="0"/>
+          <w:bCs w:val="0"/>
+          <w:i w:val="0"/>
+          <w:iCs w:val="0"/>
+          <w:caps w:val="0"/>
+          <w:smallCaps w:val="0"/>
+          <w:noProof w:val="0"/>
+          <w:color w:val="000000" w:themeColor="text1" w:themeTint="FF" w:themeShade="FF"/>
+          <w:sz w:val="22"/>
+          <w:szCs w:val="22"/>
+          <w:lang w:val="es-ES"/>
+        </w:rPr>
+        <w:t>4                false</w:t>
       </w:r>
     </w:p>
     <w:p>
@@ -4662,6 +5267,9 @@
 <file path=word/intelligence2.xml><?xml version="1.0" encoding="utf-8"?>
 <int2:intelligence xmlns:int2="http://schemas.microsoft.com/office/intelligence/2020/intelligence">
   <int2:observations>
+    <int2:textHash int2:hashCode="wtIg8IOYoqH1X/" int2:id="X1vBaSnT">
+      <int2:state int2:type="AugLoop_Text_Critique" int2:value="Rejected"/>
+    </int2:textHash>
     <int2:textHash int2:hashCode="ToPnws5v+avxg1" int2:id="CulG3yZC">
       <int2:state int2:type="AugLoop_Text_Critique" int2:value="Rejected"/>
     </int2:textHash>
@@ -4671,15 +5279,6 @@
     <int2:textHash int2:hashCode="5YRFabYW5EmqFf" int2:id="mGCIVxw6">
       <int2:state int2:type="AugLoop_Text_Critique" int2:value="Rejected"/>
     </int2:textHash>
-    <int2:bookmark int2:bookmarkName="_Int_GvXx3Vx1" int2:invalidationBookmarkName="" int2:hashCode="/0lnyzaGVOC9UW" int2:id="ipPOe338">
-      <int2:state int2:type="AugLoop_Text_Critique" int2:value="Rejected"/>
-    </int2:bookmark>
-    <int2:bookmark int2:bookmarkName="_Int_Z0kOAeQY" int2:invalidationBookmarkName="" int2:hashCode="TCcC0bgQgBkJi3" int2:id="HPF8pLFE">
-      <int2:state int2:type="AugLoop_Text_Critique" int2:value="Rejected"/>
-    </int2:bookmark>
-    <int2:bookmark int2:bookmarkName="_Int_YoFlErja" int2:invalidationBookmarkName="" int2:hashCode="kxCWBfAu8SZqmC" int2:id="HgTiP4jV">
-      <int2:state int2:type="AugLoop_Text_Critique" int2:value="Rejected"/>
-    </int2:bookmark>
   </int2:observations>
   <int2:intelligenceSettings/>
 </int2:intelligence>

</xml_diff>

<commit_message>
add Ejercicio 09, 10 and 11
se añadieron 3 ejercicios nuevos
</commit_message>
<xml_diff>
--- a/EJERCICIOS TP 01.docx
+++ b/EJERCICIOS TP 01.docx
@@ -746,7 +746,43 @@
           <w:szCs w:val="22"/>
           <w:lang w:val="es-ES"/>
         </w:rPr>
-        <w:t xml:space="preserve">(3*A)-(4*B/(A^2)) </w:t>
+        <w:t>(3*</w:t>
+      </w:r>
+      <w:bookmarkStart w:name="_Int_PA4U4TyO" w:id="402208475"/>
+      <w:r>
+        <w:rPr>
+          <w:rFonts w:ascii="Trebuchet MS" w:hAnsi="Trebuchet MS" w:eastAsia="Trebuchet MS" w:cs="Trebuchet MS"/>
+          <w:b w:val="0"/>
+          <w:bCs w:val="0"/>
+          <w:i w:val="0"/>
+          <w:iCs w:val="0"/>
+          <w:caps w:val="0"/>
+          <w:smallCaps w:val="0"/>
+          <w:noProof w:val="0"/>
+          <w:color w:val="000000" w:themeColor="text1" w:themeTint="FF" w:themeShade="FF"/>
+          <w:sz w:val="22"/>
+          <w:szCs w:val="22"/>
+          <w:lang w:val="es-ES"/>
+        </w:rPr>
+        <w:t>A)-(</w:t>
+      </w:r>
+      <w:bookmarkEnd w:id="402208475"/>
+      <w:r>
+        <w:rPr>
+          <w:rFonts w:ascii="Trebuchet MS" w:hAnsi="Trebuchet MS" w:eastAsia="Trebuchet MS" w:cs="Trebuchet MS"/>
+          <w:b w:val="0"/>
+          <w:bCs w:val="0"/>
+          <w:i w:val="0"/>
+          <w:iCs w:val="0"/>
+          <w:caps w:val="0"/>
+          <w:smallCaps w:val="0"/>
+          <w:noProof w:val="0"/>
+          <w:color w:val="000000" w:themeColor="text1" w:themeTint="FF" w:themeShade="FF"/>
+          <w:sz w:val="22"/>
+          <w:szCs w:val="22"/>
+          <w:lang w:val="es-ES"/>
+        </w:rPr>
+        <w:t xml:space="preserve">4*B/(A^2)) </w:t>
       </w:r>
     </w:p>
     <w:p>
@@ -917,7 +953,7 @@
       </w:pPr>
       <w:r>
         <w:drawing>
-          <wp:inline wp14:editId="29572B26" wp14:anchorId="35F9F34A">
+          <wp:inline wp14:editId="151DADEC" wp14:anchorId="35F9F34A">
             <wp:extent cx="3171825" cy="828675"/>
             <wp:effectExtent l="0" t="0" r="0" b="0"/>
             <wp:docPr id="102404034" name="" title=""/>
@@ -932,10 +968,10 @@
                     <pic:cNvPicPr/>
                   </pic:nvPicPr>
                   <pic:blipFill>
-                    <a:blip r:embed="R8aca9f6fae17486f">
-                      <a:extLst>
+                    <a:blip r:embed="R11803d32cceb40d2">
+                      <a:extLst xmlns:a="http://schemas.openxmlformats.org/drawingml/2006/main">
                         <a:ext xmlns:a="http://schemas.openxmlformats.org/drawingml/2006/main" uri="{28A0092B-C50C-407E-A947-70E740481C1C}">
-                          <a14:useLocalDpi val="0"/>
+                          <a14:useLocalDpi xmlns:a14="http://schemas.microsoft.com/office/drawing/2010/main" val="0"/>
                         </a:ext>
                       </a:extLst>
                     </a:blip>
@@ -944,7 +980,7 @@
                     </a:stretch>
                   </pic:blipFill>
                   <pic:spPr>
-                    <a:xfrm>
+                    <a:xfrm rot="0" flipH="0" flipV="0">
                       <a:off x="0" y="0"/>
                       <a:ext cx="3171825" cy="828675"/>
                     </a:xfrm>
@@ -978,6 +1014,7 @@
         </w:rPr>
         <w:t>Ojo: Colocar la captura, no reemplaza que deban agregar a la carpeta el archivo .</w:t>
       </w:r>
+      <w:bookmarkStart w:name="_Int_UwLNVjK2" w:id="94452222"/>
       <w:r>
         <w:rPr>
           <w:rFonts w:ascii="Trebuchet MS" w:hAnsi="Trebuchet MS" w:eastAsia="Trebuchet MS" w:cs="Trebuchet MS"/>
@@ -995,6 +1032,7 @@
         </w:rPr>
         <w:t>pde</w:t>
       </w:r>
+      <w:bookmarkEnd w:id="94452222"/>
       <w:r>
         <w:rPr>
           <w:rFonts w:ascii="Trebuchet MS" w:hAnsi="Trebuchet MS" w:eastAsia="Trebuchet MS" w:cs="Trebuchet MS"/>
@@ -1565,7 +1603,7 @@
       </w:pPr>
       <w:r>
         <w:drawing>
-          <wp:inline wp14:editId="772E96AD" wp14:anchorId="531631FE">
+          <wp:inline wp14:editId="29139F3C" wp14:anchorId="531631FE">
             <wp:extent cx="4931531" cy="1073156"/>
             <wp:effectExtent l="0" t="0" r="0" b="0"/>
             <wp:docPr id="1111224582" name="" title=""/>
@@ -1580,7 +1618,7 @@
                     <pic:cNvPicPr/>
                   </pic:nvPicPr>
                   <pic:blipFill>
-                    <a:blip r:embed="Rbb6545ac74d147cf">
+                    <a:blip r:embed="Rbe8f37a9cc10450c">
                       <a:extLst>
                         <a:ext xmlns:a="http://schemas.openxmlformats.org/drawingml/2006/main" uri="{28A0092B-C50C-407E-A947-70E740481C1C}">
                           <a14:useLocalDpi val="0"/>
@@ -1609,7 +1647,7 @@
       </w:r>
       <w:r>
         <w:drawing>
-          <wp:inline wp14:editId="53CEEC1A" wp14:anchorId="23262D7A">
+          <wp:inline wp14:editId="792F7516" wp14:anchorId="23262D7A">
             <wp:extent cx="1595727" cy="720000"/>
             <wp:effectExtent l="0" t="0" r="0" b="0"/>
             <wp:docPr id="959635225" name="" title=""/>
@@ -1624,7 +1662,7 @@
                     <pic:cNvPicPr/>
                   </pic:nvPicPr>
                   <pic:blipFill>
-                    <a:blip r:embed="R66848625e65b43a2">
+                    <a:blip r:embed="Re023b89a47b74fa8">
                       <a:extLst>
                         <a:ext xmlns:a="http://schemas.openxmlformats.org/drawingml/2006/main" uri="{28A0092B-C50C-407E-A947-70E740481C1C}">
                           <a14:useLocalDpi val="0"/>
@@ -2052,6 +2090,7 @@
         </w:rPr>
         <w:t xml:space="preserve"> que indicamos </w:t>
       </w:r>
+      <w:bookmarkStart w:name="_Int_8xyli2cz" w:id="1678023529"/>
       <w:r>
         <w:rPr>
           <w:rFonts w:ascii="Trebuchet MS" w:hAnsi="Trebuchet MS" w:eastAsia="Trebuchet MS" w:cs="Trebuchet MS"/>
@@ -2069,6 +2108,7 @@
         </w:rPr>
         <w:t>con ”Luego</w:t>
       </w:r>
+      <w:bookmarkEnd w:id="1678023529"/>
       <w:r>
         <w:rPr>
           <w:rFonts w:ascii="Trebuchet MS" w:hAnsi="Trebuchet MS" w:eastAsia="Trebuchet MS" w:cs="Trebuchet MS"/>
@@ -2107,6 +2147,7 @@
           <w:lang w:val="es-ES"/>
         </w:rPr>
       </w:pPr>
+      <w:bookmarkStart w:name="_Int_oUmkiW7e" w:id="491412402"/>
       <w:r>
         <w:rPr>
           <w:rFonts w:ascii="Cambria Math" w:hAnsi="Cambria Math" w:eastAsia="Cambria Math" w:cs="Cambria Math"/>
@@ -2141,6 +2182,7 @@
         </w:rPr>
         <w:t>𝑏</w:t>
       </w:r>
+      <w:bookmarkEnd w:id="491412402"/>
       <w:r>
         <w:rPr>
           <w:rFonts w:ascii="Cambria Math" w:hAnsi="Cambria Math" w:eastAsia="Cambria Math" w:cs="Cambria Math"/>
@@ -2536,6 +2578,7 @@
         </w:rPr>
         <w:t>+y</w:t>
       </w:r>
+      <w:bookmarkStart w:name="_Int_0txVoIBA" w:id="1977467119"/>
       <w:r>
         <w:rPr>
           <w:rFonts w:ascii="Cambria Math" w:hAnsi="Cambria Math" w:eastAsia="Cambria Math" w:cs="Cambria Math"/>
@@ -2590,6 +2633,7 @@
         </w:rPr>
         <w:t>½</w:t>
       </w:r>
+      <w:bookmarkEnd w:id="1977467119"/>
     </w:p>
     <w:p>
       <w:pPr>
@@ -3098,7 +3142,7 @@
       </w:r>
       <w:r>
         <w:drawing>
-          <wp:inline wp14:editId="4465FA36" wp14:anchorId="1EA4F656">
+          <wp:inline wp14:editId="25B997EF" wp14:anchorId="441817EF">
             <wp:extent cx="1440000" cy="1016471"/>
             <wp:effectExtent l="0" t="0" r="0" b="0"/>
             <wp:docPr id="445416052" name="" title=""/>
@@ -3113,7 +3157,7 @@
                     <pic:cNvPicPr/>
                   </pic:nvPicPr>
                   <pic:blipFill>
-                    <a:blip r:embed="Rf17e1bd346ea4d84">
+                    <a:blip r:embed="R45959901c7304097">
                       <a:extLst xmlns:a="http://schemas.openxmlformats.org/drawingml/2006/main">
                         <a:ext xmlns:a="http://schemas.openxmlformats.org/drawingml/2006/main" uri="{28A0092B-C50C-407E-A947-70E740481C1C}">
                           <a14:useLocalDpi xmlns:a14="http://schemas.microsoft.com/office/drawing/2010/main" val="0"/>
@@ -3383,7 +3427,7 @@
       </w:r>
       <w:r>
         <w:drawing>
-          <wp:inline wp14:editId="61E72B90" wp14:anchorId="00256FD3">
+          <wp:inline wp14:editId="42E86EF1" wp14:anchorId="00256FD3">
             <wp:extent cx="2160000" cy="623105"/>
             <wp:effectExtent l="0" t="0" r="0" b="0"/>
             <wp:docPr id="1984385842" name="" title=""/>
@@ -3398,7 +3442,7 @@
                     <pic:cNvPicPr/>
                   </pic:nvPicPr>
                   <pic:blipFill>
-                    <a:blip r:embed="R08ce64f291294673">
+                    <a:blip r:embed="R90b402df3455409f">
                       <a:extLst>
                         <a:ext xmlns:a="http://schemas.openxmlformats.org/drawingml/2006/main" uri="{28A0092B-C50C-407E-A947-70E740481C1C}">
                           <a14:useLocalDpi val="0"/>
@@ -3790,7 +3834,7 @@
       </w:pPr>
       <w:r>
         <w:drawing>
-          <wp:inline wp14:editId="634839E2" wp14:anchorId="6F01AAE3">
+          <wp:inline wp14:editId="64899B51" wp14:anchorId="6F01AAE3">
             <wp:extent cx="3340942" cy="1440000"/>
             <wp:effectExtent l="0" t="0" r="0" b="0"/>
             <wp:docPr id="2098199596" name="" title=""/>
@@ -3805,7 +3849,7 @@
                     <pic:cNvPicPr/>
                   </pic:nvPicPr>
                   <pic:blipFill>
-                    <a:blip r:embed="Rec4782e4e6ad4195">
+                    <a:blip r:embed="Rff65d15eb5ff41c8">
                       <a:extLst>
                         <a:ext xmlns:a="http://schemas.openxmlformats.org/drawingml/2006/main" uri="{28A0092B-C50C-407E-A947-70E740481C1C}">
                           <a14:useLocalDpi val="0"/>
@@ -3834,7 +3878,7 @@
       </w:r>
       <w:r>
         <w:drawing>
-          <wp:inline wp14:editId="4187D3EE" wp14:anchorId="371454A0">
+          <wp:inline wp14:editId="4A9C754E" wp14:anchorId="371454A0">
             <wp:extent cx="2143988" cy="1080000"/>
             <wp:effectExtent l="0" t="0" r="0" b="0"/>
             <wp:docPr id="293132857" name="" title=""/>
@@ -3849,7 +3893,7 @@
                     <pic:cNvPicPr/>
                   </pic:nvPicPr>
                   <pic:blipFill>
-                    <a:blip r:embed="R65afb9d5f4db43d1">
+                    <a:blip r:embed="Rcd1308196b4447ab">
                       <a:extLst>
                         <a:ext xmlns:a="http://schemas.openxmlformats.org/drawingml/2006/main" uri="{28A0092B-C50C-407E-A947-70E740481C1C}">
                           <a14:useLocalDpi val="0"/>
@@ -4440,7 +4484,7 @@
       </w:pPr>
       <w:r>
         <w:drawing>
-          <wp:inline wp14:editId="6AC791E2" wp14:anchorId="79FA31B4">
+          <wp:inline wp14:editId="4818D2D4" wp14:anchorId="79FA31B4">
             <wp:extent cx="2389594" cy="1440000"/>
             <wp:effectExtent l="0" t="0" r="0" b="0"/>
             <wp:docPr id="563987078" name="" title=""/>
@@ -4455,7 +4499,7 @@
                     <pic:cNvPicPr/>
                   </pic:nvPicPr>
                   <pic:blipFill>
-                    <a:blip r:embed="R838d1a4c92ec48af">
+                    <a:blip r:embed="R885c4a3023a54767">
                       <a:extLst>
                         <a:ext xmlns:a="http://schemas.openxmlformats.org/drawingml/2006/main" uri="{28A0092B-C50C-407E-A947-70E740481C1C}">
                           <a14:useLocalDpi val="0"/>
@@ -4484,7 +4528,7 @@
       </w:r>
       <w:r>
         <w:drawing>
-          <wp:inline wp14:editId="4B1A19EB" wp14:anchorId="06B7B580">
+          <wp:inline wp14:editId="3727D1D9" wp14:anchorId="06B7B580">
             <wp:extent cx="1997238" cy="1080000"/>
             <wp:effectExtent l="0" t="0" r="0" b="0"/>
             <wp:docPr id="723526586" name="" title=""/>
@@ -4499,7 +4543,7 @@
                     <pic:cNvPicPr/>
                   </pic:nvPicPr>
                   <pic:blipFill>
-                    <a:blip r:embed="R53655161eb554c19">
+                    <a:blip r:embed="R3961e6a1a7b747ba">
                       <a:extLst>
                         <a:ext xmlns:a="http://schemas.openxmlformats.org/drawingml/2006/main" uri="{28A0092B-C50C-407E-A947-70E740481C1C}">
                           <a14:useLocalDpi val="0"/>
@@ -4753,7 +4797,24 @@
           <w:szCs w:val="22"/>
           <w:lang w:val="es-ES"/>
         </w:rPr>
-        <w:t>4                false</w:t>
+        <w:t xml:space="preserve">4                </w:t>
+      </w:r>
+      <w:r>
+        <w:rPr>
+          <w:rFonts w:ascii="Trebuchet MS" w:hAnsi="Trebuchet MS" w:eastAsia="Trebuchet MS" w:cs="Trebuchet MS"/>
+          <w:b w:val="0"/>
+          <w:bCs w:val="0"/>
+          <w:i w:val="0"/>
+          <w:iCs w:val="0"/>
+          <w:caps w:val="0"/>
+          <w:smallCaps w:val="0"/>
+          <w:noProof w:val="0"/>
+          <w:color w:val="000000" w:themeColor="text1" w:themeTint="FF" w:themeShade="FF"/>
+          <w:sz w:val="22"/>
+          <w:szCs w:val="22"/>
+          <w:lang w:val="es-ES"/>
+        </w:rPr>
+        <w:t xml:space="preserve">  F</w:t>
       </w:r>
     </w:p>
     <w:p>
@@ -4779,7 +4840,7 @@
       </w:pPr>
       <w:r>
         <w:drawing>
-          <wp:inline wp14:editId="40915700" wp14:anchorId="3AF1A132">
+          <wp:inline wp14:editId="098B3337" wp14:anchorId="3AF1A132">
             <wp:extent cx="3381146" cy="1440000"/>
             <wp:effectExtent l="0" t="0" r="0" b="0"/>
             <wp:docPr id="1916259033" name="" title=""/>
@@ -4794,7 +4855,7 @@
                     <pic:cNvPicPr/>
                   </pic:nvPicPr>
                   <pic:blipFill>
-                    <a:blip r:embed="R6562ac5023144312">
+                    <a:blip r:embed="Rfb51a23cfdff4014">
                       <a:extLst>
                         <a:ext xmlns:a="http://schemas.openxmlformats.org/drawingml/2006/main" uri="{28A0092B-C50C-407E-A947-70E740481C1C}">
                           <a14:useLocalDpi val="0"/>
@@ -4823,7 +4884,7 @@
       </w:r>
       <w:r>
         <w:drawing>
-          <wp:inline wp14:editId="747DA4B8" wp14:anchorId="2A4DB0E1">
+          <wp:inline wp14:editId="5D90282C" wp14:anchorId="2A4DB0E1">
             <wp:extent cx="1834297" cy="1080000"/>
             <wp:effectExtent l="0" t="0" r="0" b="0"/>
             <wp:docPr id="1425274642" name="" title=""/>
@@ -4838,7 +4899,7 @@
                     <pic:cNvPicPr/>
                   </pic:nvPicPr>
                   <pic:blipFill>
-                    <a:blip r:embed="R7e1ce5aacf684cf5">
+                    <a:blip r:embed="R1b3f761b82a846f6">
                       <a:extLst>
                         <a:ext xmlns:a="http://schemas.openxmlformats.org/drawingml/2006/main" uri="{28A0092B-C50C-407E-A947-70E740481C1C}">
                           <a14:useLocalDpi val="0"/>
@@ -5042,6 +5103,172 @@
           <w:lang w:val="es-ES"/>
         </w:rPr>
       </w:pPr>
+      <w:r>
+        <w:rPr>
+          <w:rFonts w:ascii="Trebuchet MS" w:hAnsi="Trebuchet MS" w:eastAsia="Trebuchet MS" w:cs="Trebuchet MS"/>
+          <w:b w:val="0"/>
+          <w:bCs w:val="0"/>
+          <w:i w:val="0"/>
+          <w:iCs w:val="0"/>
+          <w:caps w:val="0"/>
+          <w:smallCaps w:val="0"/>
+          <w:noProof w:val="0"/>
+          <w:color w:val="000000" w:themeColor="text1" w:themeTint="FF" w:themeShade="FF"/>
+          <w:sz w:val="22"/>
+          <w:szCs w:val="22"/>
+          <w:lang w:val="es-ES"/>
+        </w:rPr>
+        <w:t>29&lt;6</w:t>
+      </w:r>
+    </w:p>
+    <w:p>
+      <w:pPr>
+        <w:pStyle w:val="Normal"/>
+        <w:spacing w:after="4" w:line="417" w:lineRule="auto"/>
+        <w:ind w:left="95" w:right="2270" w:hanging="10"/>
+        <w:jc w:val="both"/>
+        <w:rPr>
+          <w:rFonts w:ascii="Trebuchet MS" w:hAnsi="Trebuchet MS" w:eastAsia="Trebuchet MS" w:cs="Trebuchet MS"/>
+          <w:b w:val="0"/>
+          <w:bCs w:val="0"/>
+          <w:i w:val="0"/>
+          <w:iCs w:val="0"/>
+          <w:caps w:val="0"/>
+          <w:smallCaps w:val="0"/>
+          <w:noProof w:val="0"/>
+          <w:color w:val="000000" w:themeColor="text1" w:themeTint="FF" w:themeShade="FF"/>
+          <w:sz w:val="22"/>
+          <w:szCs w:val="22"/>
+          <w:lang w:val="es-ES"/>
+        </w:rPr>
+      </w:pPr>
+      <w:r>
+        <w:rPr>
+          <w:rFonts w:ascii="Trebuchet MS" w:hAnsi="Trebuchet MS" w:eastAsia="Trebuchet MS" w:cs="Trebuchet MS"/>
+          <w:b w:val="0"/>
+          <w:bCs w:val="0"/>
+          <w:i w:val="0"/>
+          <w:iCs w:val="0"/>
+          <w:caps w:val="0"/>
+          <w:smallCaps w:val="0"/>
+          <w:noProof w:val="0"/>
+          <w:color w:val="000000" w:themeColor="text1" w:themeTint="FF" w:themeShade="FF"/>
+          <w:sz w:val="22"/>
+          <w:szCs w:val="22"/>
+          <w:lang w:val="es-ES"/>
+        </w:rPr>
+        <w:t>F</w:t>
+      </w:r>
+    </w:p>
+    <w:p>
+      <w:pPr>
+        <w:pStyle w:val="Normal"/>
+        <w:spacing w:after="4" w:line="417" w:lineRule="auto"/>
+        <w:ind w:left="95" w:right="2270" w:hanging="10"/>
+        <w:jc w:val="both"/>
+        <w:rPr>
+          <w:rFonts w:ascii="Trebuchet MS" w:hAnsi="Trebuchet MS" w:eastAsia="Trebuchet MS" w:cs="Trebuchet MS"/>
+          <w:b w:val="0"/>
+          <w:bCs w:val="0"/>
+          <w:i w:val="0"/>
+          <w:iCs w:val="0"/>
+          <w:caps w:val="0"/>
+          <w:smallCaps w:val="0"/>
+          <w:noProof w:val="0"/>
+          <w:color w:val="000000" w:themeColor="text1" w:themeTint="FF" w:themeShade="FF"/>
+          <w:sz w:val="22"/>
+          <w:szCs w:val="22"/>
+          <w:lang w:val="es-ES"/>
+        </w:rPr>
+      </w:pPr>
+      <w:r>
+        <w:drawing>
+          <wp:inline wp14:editId="4137AF89" wp14:anchorId="5B44CB99">
+            <wp:extent cx="3814770" cy="1440000"/>
+            <wp:effectExtent l="0" t="0" r="0" b="0"/>
+            <wp:docPr id="179064477" name="" title=""/>
+            <wp:cNvGraphicFramePr>
+              <a:graphicFrameLocks noChangeAspect="1"/>
+            </wp:cNvGraphicFramePr>
+            <a:graphic>
+              <a:graphicData uri="http://schemas.openxmlformats.org/drawingml/2006/picture">
+                <pic:pic>
+                  <pic:nvPicPr>
+                    <pic:cNvPr id="0" name=""/>
+                    <pic:cNvPicPr/>
+                  </pic:nvPicPr>
+                  <pic:blipFill>
+                    <a:blip r:embed="R78e04826d3f64f42">
+                      <a:extLst>
+                        <a:ext xmlns:a="http://schemas.openxmlformats.org/drawingml/2006/main" uri="{28A0092B-C50C-407E-A947-70E740481C1C}">
+                          <a14:useLocalDpi val="0"/>
+                        </a:ext>
+                      </a:extLst>
+                    </a:blip>
+                    <a:srcRect l="34000" t="29289" r="41333" b="55029"/>
+                    <a:stretch>
+                      <a:fillRect/>
+                    </a:stretch>
+                  </pic:blipFill>
+                  <pic:spPr>
+                    <a:xfrm>
+                      <a:off x="0" y="0"/>
+                      <a:ext cx="3814770" cy="1440000"/>
+                    </a:xfrm>
+                    <a:prstGeom prst="rect">
+                      <a:avLst/>
+                    </a:prstGeom>
+                  </pic:spPr>
+                </pic:pic>
+              </a:graphicData>
+            </a:graphic>
+          </wp:inline>
+        </w:drawing>
+      </w:r>
+      <w:r>
+        <w:drawing>
+          <wp:inline wp14:editId="04708C5D" wp14:anchorId="57264E34">
+            <wp:extent cx="1240602" cy="720000"/>
+            <wp:effectExtent l="0" t="0" r="0" b="0"/>
+            <wp:docPr id="488305087" name="" title=""/>
+            <wp:cNvGraphicFramePr>
+              <a:graphicFrameLocks noChangeAspect="1"/>
+            </wp:cNvGraphicFramePr>
+            <a:graphic>
+              <a:graphicData uri="http://schemas.openxmlformats.org/drawingml/2006/picture">
+                <pic:pic>
+                  <pic:nvPicPr>
+                    <pic:cNvPr id="0" name=""/>
+                    <pic:cNvPicPr/>
+                  </pic:nvPicPr>
+                  <pic:blipFill>
+                    <a:blip r:embed="R69290eaf6b404cae">
+                      <a:extLst>
+                        <a:ext xmlns:a="http://schemas.openxmlformats.org/drawingml/2006/main" uri="{28A0092B-C50C-407E-A947-70E740481C1C}">
+                          <a14:useLocalDpi val="0"/>
+                        </a:ext>
+                      </a:extLst>
+                    </a:blip>
+                    <a:srcRect l="34166" t="83136" r="58666" b="9467"/>
+                    <a:stretch>
+                      <a:fillRect/>
+                    </a:stretch>
+                  </pic:blipFill>
+                  <pic:spPr>
+                    <a:xfrm>
+                      <a:off x="0" y="0"/>
+                      <a:ext cx="1240602" cy="720000"/>
+                    </a:xfrm>
+                    <a:prstGeom prst="rect">
+                      <a:avLst/>
+                    </a:prstGeom>
+                  </pic:spPr>
+                </pic:pic>
+              </a:graphicData>
+            </a:graphic>
+          </wp:inline>
+        </w:drawing>
+      </w:r>
     </w:p>
     <w:p>
       <w:pPr>
@@ -5121,22 +5348,147 @@
           <w:lang w:val="es-ES"/>
         </w:rPr>
       </w:pPr>
-      <w:r>
-        <w:rPr>
-          <w:rFonts w:ascii="Trebuchet MS" w:hAnsi="Trebuchet MS" w:eastAsia="Trebuchet MS" w:cs="Trebuchet MS"/>
-          <w:b w:val="0"/>
-          <w:bCs w:val="0"/>
-          <w:i w:val="0"/>
-          <w:iCs w:val="0"/>
-          <w:caps w:val="0"/>
-          <w:smallCaps w:val="0"/>
-          <w:noProof w:val="0"/>
-          <w:color w:val="000000" w:themeColor="text1" w:themeTint="FF" w:themeShade="FF"/>
-          <w:sz w:val="22"/>
-          <w:szCs w:val="22"/>
-          <w:lang w:val="es-ES"/>
-        </w:rPr>
-        <w:t xml:space="preserve">!(x&lt;5)CC !(y&gt;=7) </w:t>
+      <w:bookmarkStart w:name="_Int_i1kaziTy" w:id="797799107"/>
+      <w:r>
+        <w:rPr>
+          <w:rFonts w:ascii="Trebuchet MS" w:hAnsi="Trebuchet MS" w:eastAsia="Trebuchet MS" w:cs="Trebuchet MS"/>
+          <w:b w:val="0"/>
+          <w:bCs w:val="0"/>
+          <w:i w:val="0"/>
+          <w:iCs w:val="0"/>
+          <w:caps w:val="0"/>
+          <w:smallCaps w:val="0"/>
+          <w:noProof w:val="0"/>
+          <w:color w:val="000000" w:themeColor="text1" w:themeTint="FF" w:themeShade="FF"/>
+          <w:sz w:val="22"/>
+          <w:szCs w:val="22"/>
+          <w:lang w:val="es-ES"/>
+        </w:rPr>
+        <w:t>!(</w:t>
+      </w:r>
+      <w:bookmarkEnd w:id="797799107"/>
+      <w:r>
+        <w:rPr>
+          <w:rFonts w:ascii="Trebuchet MS" w:hAnsi="Trebuchet MS" w:eastAsia="Trebuchet MS" w:cs="Trebuchet MS"/>
+          <w:b w:val="0"/>
+          <w:bCs w:val="0"/>
+          <w:i w:val="0"/>
+          <w:iCs w:val="0"/>
+          <w:caps w:val="0"/>
+          <w:smallCaps w:val="0"/>
+          <w:noProof w:val="0"/>
+          <w:color w:val="000000" w:themeColor="text1" w:themeTint="FF" w:themeShade="FF"/>
+          <w:sz w:val="22"/>
+          <w:szCs w:val="22"/>
+          <w:lang w:val="es-ES"/>
+        </w:rPr>
+        <w:t>x&lt;</w:t>
+      </w:r>
+      <w:bookmarkStart w:name="_Int_nrOsQAYa" w:id="1355688362"/>
+      <w:r>
+        <w:rPr>
+          <w:rFonts w:ascii="Trebuchet MS" w:hAnsi="Trebuchet MS" w:eastAsia="Trebuchet MS" w:cs="Trebuchet MS"/>
+          <w:b w:val="0"/>
+          <w:bCs w:val="0"/>
+          <w:i w:val="0"/>
+          <w:iCs w:val="0"/>
+          <w:caps w:val="0"/>
+          <w:smallCaps w:val="0"/>
+          <w:noProof w:val="0"/>
+          <w:color w:val="000000" w:themeColor="text1" w:themeTint="FF" w:themeShade="FF"/>
+          <w:sz w:val="22"/>
+          <w:szCs w:val="22"/>
+          <w:lang w:val="es-ES"/>
+        </w:rPr>
+        <w:t>5)</w:t>
+      </w:r>
+      <w:r>
+        <w:rPr>
+          <w:rFonts w:ascii="Trebuchet MS" w:hAnsi="Trebuchet MS" w:eastAsia="Trebuchet MS" w:cs="Trebuchet MS"/>
+          <w:b w:val="0"/>
+          <w:bCs w:val="0"/>
+          <w:i w:val="0"/>
+          <w:iCs w:val="0"/>
+          <w:caps w:val="0"/>
+          <w:smallCaps w:val="0"/>
+          <w:noProof w:val="0"/>
+          <w:color w:val="000000" w:themeColor="text1" w:themeTint="FF" w:themeShade="FF"/>
+          <w:sz w:val="22"/>
+          <w:szCs w:val="22"/>
+          <w:lang w:val="es-ES"/>
+        </w:rPr>
+        <w:t>&amp;</w:t>
+      </w:r>
+      <w:bookmarkEnd w:id="1355688362"/>
+      <w:bookmarkStart w:name="_Int_Gc7Y2Eh7" w:id="718811696"/>
+      <w:r>
+        <w:rPr>
+          <w:rFonts w:ascii="Trebuchet MS" w:hAnsi="Trebuchet MS" w:eastAsia="Trebuchet MS" w:cs="Trebuchet MS"/>
+          <w:b w:val="0"/>
+          <w:bCs w:val="0"/>
+          <w:i w:val="0"/>
+          <w:iCs w:val="0"/>
+          <w:caps w:val="0"/>
+          <w:smallCaps w:val="0"/>
+          <w:noProof w:val="0"/>
+          <w:color w:val="000000" w:themeColor="text1" w:themeTint="FF" w:themeShade="FF"/>
+          <w:sz w:val="22"/>
+          <w:szCs w:val="22"/>
+          <w:lang w:val="es-ES"/>
+        </w:rPr>
+        <w:t>&amp;</w:t>
+      </w:r>
+      <w:r>
+        <w:rPr>
+          <w:rFonts w:ascii="Trebuchet MS" w:hAnsi="Trebuchet MS" w:eastAsia="Trebuchet MS" w:cs="Trebuchet MS"/>
+          <w:b w:val="0"/>
+          <w:bCs w:val="0"/>
+          <w:i w:val="0"/>
+          <w:iCs w:val="0"/>
+          <w:caps w:val="0"/>
+          <w:smallCaps w:val="0"/>
+          <w:noProof w:val="0"/>
+          <w:color w:val="000000" w:themeColor="text1" w:themeTint="FF" w:themeShade="FF"/>
+          <w:sz w:val="22"/>
+          <w:szCs w:val="22"/>
+          <w:lang w:val="es-ES"/>
+        </w:rPr>
+        <w:t xml:space="preserve"> !</w:t>
+      </w:r>
+      <w:bookmarkEnd w:id="718811696"/>
+      <w:r>
+        <w:rPr>
+          <w:rFonts w:ascii="Trebuchet MS" w:hAnsi="Trebuchet MS" w:eastAsia="Trebuchet MS" w:cs="Trebuchet MS"/>
+          <w:b w:val="0"/>
+          <w:bCs w:val="0"/>
+          <w:i w:val="0"/>
+          <w:iCs w:val="0"/>
+          <w:caps w:val="0"/>
+          <w:smallCaps w:val="0"/>
+          <w:noProof w:val="0"/>
+          <w:color w:val="000000" w:themeColor="text1" w:themeTint="FF" w:themeShade="FF"/>
+          <w:sz w:val="22"/>
+          <w:szCs w:val="22"/>
+          <w:lang w:val="es-ES"/>
+        </w:rPr>
+        <w:t>(</w:t>
+      </w:r>
+      <w:r>
+        <w:rPr>
+          <w:rFonts w:ascii="Trebuchet MS" w:hAnsi="Trebuchet MS" w:eastAsia="Trebuchet MS" w:cs="Trebuchet MS"/>
+          <w:b w:val="0"/>
+          <w:bCs w:val="0"/>
+          <w:i w:val="0"/>
+          <w:iCs w:val="0"/>
+          <w:caps w:val="0"/>
+          <w:smallCaps w:val="0"/>
+          <w:noProof w:val="0"/>
+          <w:color w:val="000000" w:themeColor="text1" w:themeTint="FF" w:themeShade="FF"/>
+          <w:sz w:val="22"/>
+          <w:szCs w:val="22"/>
+          <w:lang w:val="es-ES"/>
+        </w:rPr>
+        <w:t>y&gt;=7)</w:t>
       </w:r>
     </w:p>
     <w:p>
@@ -5168,151 +5520,15 @@
           <w:iCs w:val="0"/>
           <w:caps w:val="0"/>
           <w:smallCaps w:val="0"/>
-          <w:strike w:val="0"/>
-          <w:dstrike w:val="0"/>
-          <w:noProof w:val="0"/>
-          <w:color w:val="00AF50"/>
-          <w:sz w:val="22"/>
-          <w:szCs w:val="22"/>
-          <w:u w:val="single"/>
-          <w:lang w:val="es-ES"/>
-        </w:rPr>
-        <w:t>Ejercicio 10</w:t>
-      </w:r>
-      <w:r>
-        <w:rPr>
-          <w:rFonts w:ascii="Trebuchet MS" w:hAnsi="Trebuchet MS" w:eastAsia="Trebuchet MS" w:cs="Trebuchet MS"/>
-          <w:b w:val="0"/>
-          <w:bCs w:val="0"/>
-          <w:i w:val="0"/>
-          <w:iCs w:val="0"/>
-          <w:caps w:val="0"/>
-          <w:smallCaps w:val="0"/>
-          <w:noProof w:val="0"/>
-          <w:color w:val="000000" w:themeColor="text1" w:themeTint="FF" w:themeShade="FF"/>
-          <w:sz w:val="22"/>
-          <w:szCs w:val="22"/>
-          <w:lang w:val="es-ES"/>
-        </w:rPr>
-        <w:t xml:space="preserve">: Para i=22, j=3, evaluar el resultado de </w:t>
-      </w:r>
-    </w:p>
-    <w:p>
-      <w:pPr>
-        <w:spacing w:after="165" w:line="268" w:lineRule="auto"/>
-        <w:ind w:left="95" w:right="6" w:hanging="10"/>
-        <w:jc w:val="both"/>
-        <w:rPr>
-          <w:rFonts w:ascii="Trebuchet MS" w:hAnsi="Trebuchet MS" w:eastAsia="Trebuchet MS" w:cs="Trebuchet MS"/>
-          <w:b w:val="0"/>
-          <w:bCs w:val="0"/>
-          <w:i w:val="0"/>
-          <w:iCs w:val="0"/>
-          <w:caps w:val="0"/>
-          <w:smallCaps w:val="0"/>
-          <w:noProof w:val="0"/>
-          <w:color w:val="000000" w:themeColor="text1" w:themeTint="FF" w:themeShade="FF"/>
-          <w:sz w:val="22"/>
-          <w:szCs w:val="22"/>
-          <w:lang w:val="es-ES"/>
-        </w:rPr>
-      </w:pPr>
-      <w:r>
-        <w:rPr>
-          <w:rFonts w:ascii="Trebuchet MS" w:hAnsi="Trebuchet MS" w:eastAsia="Trebuchet MS" w:cs="Trebuchet MS"/>
-          <w:b w:val="0"/>
-          <w:bCs w:val="0"/>
-          <w:i w:val="0"/>
-          <w:iCs w:val="0"/>
-          <w:caps w:val="0"/>
-          <w:smallCaps w:val="0"/>
-          <w:noProof w:val="0"/>
-          <w:color w:val="000000" w:themeColor="text1" w:themeTint="FF" w:themeShade="FF"/>
-          <w:sz w:val="22"/>
-          <w:szCs w:val="22"/>
-          <w:lang w:val="es-ES"/>
-        </w:rPr>
-        <w:t xml:space="preserve">!((i&gt;4) || !(j&lt;=6)) </w:t>
-      </w:r>
-    </w:p>
-    <w:p>
-      <w:pPr>
-        <w:spacing w:after="165" w:line="268" w:lineRule="auto"/>
-        <w:ind w:left="95" w:right="6" w:hanging="10"/>
-        <w:jc w:val="both"/>
-        <w:rPr>
-          <w:rFonts w:ascii="Trebuchet MS" w:hAnsi="Trebuchet MS" w:eastAsia="Trebuchet MS" w:cs="Trebuchet MS"/>
-          <w:b w:val="0"/>
-          <w:bCs w:val="0"/>
-          <w:i w:val="0"/>
-          <w:iCs w:val="0"/>
-          <w:caps w:val="0"/>
-          <w:smallCaps w:val="0"/>
-          <w:noProof w:val="0"/>
-          <w:color w:val="000000" w:themeColor="text1" w:themeTint="FF" w:themeShade="FF"/>
-          <w:sz w:val="22"/>
-          <w:szCs w:val="22"/>
-          <w:lang w:val="es-ES"/>
-        </w:rPr>
-      </w:pPr>
-      <w:r>
-        <w:rPr>
-          <w:rFonts w:ascii="Trebuchet MS" w:hAnsi="Trebuchet MS" w:eastAsia="Trebuchet MS" w:cs="Trebuchet MS"/>
-          <w:b w:val="0"/>
-          <w:bCs w:val="0"/>
-          <w:i w:val="0"/>
-          <w:iCs w:val="0"/>
-          <w:caps w:val="0"/>
-          <w:smallCaps w:val="0"/>
-          <w:strike w:val="0"/>
-          <w:dstrike w:val="0"/>
-          <w:noProof w:val="0"/>
-          <w:color w:val="00AF50"/>
-          <w:sz w:val="22"/>
-          <w:szCs w:val="22"/>
-          <w:u w:val="single"/>
-          <w:lang w:val="es-ES"/>
-        </w:rPr>
-        <w:t>Ejercicio 11</w:t>
-      </w:r>
-      <w:r>
-        <w:rPr>
-          <w:rFonts w:ascii="Trebuchet MS" w:hAnsi="Trebuchet MS" w:eastAsia="Trebuchet MS" w:cs="Trebuchet MS"/>
-          <w:b w:val="0"/>
-          <w:bCs w:val="0"/>
-          <w:i w:val="0"/>
-          <w:iCs w:val="0"/>
-          <w:caps w:val="0"/>
-          <w:smallCaps w:val="0"/>
-          <w:noProof w:val="0"/>
-          <w:color w:val="000000" w:themeColor="text1" w:themeTint="FF" w:themeShade="FF"/>
-          <w:sz w:val="22"/>
-          <w:szCs w:val="22"/>
-          <w:lang w:val="es-ES"/>
-        </w:rPr>
-        <w:t xml:space="preserve">: Para a=34, b=12,c=8, evaluar el resultado de </w:t>
-      </w:r>
-    </w:p>
-    <w:p>
-      <w:pPr>
-        <w:spacing w:after="165" w:line="268" w:lineRule="auto"/>
-        <w:ind w:left="95" w:right="6" w:hanging="10"/>
-        <w:jc w:val="both"/>
-        <w:rPr>
-          <w:rFonts w:ascii="Trebuchet MS" w:hAnsi="Trebuchet MS" w:eastAsia="Trebuchet MS" w:cs="Trebuchet MS"/>
-          <w:b w:val="0"/>
-          <w:bCs w:val="0"/>
-          <w:i w:val="0"/>
-          <w:iCs w:val="0"/>
-          <w:caps w:val="0"/>
-          <w:smallCaps w:val="0"/>
-          <w:noProof w:val="0"/>
-          <w:color w:val="000000" w:themeColor="text1" w:themeTint="FF" w:themeShade="FF"/>
-          <w:sz w:val="22"/>
-          <w:szCs w:val="22"/>
-          <w:lang w:val="es-ES"/>
-        </w:rPr>
-      </w:pPr>
+          <w:noProof w:val="0"/>
+          <w:color w:val="000000" w:themeColor="text1" w:themeTint="FF" w:themeShade="FF"/>
+          <w:sz w:val="22"/>
+          <w:szCs w:val="22"/>
+          <w:lang w:val="es-ES"/>
+        </w:rPr>
+        <w:t xml:space="preserve"> </w:t>
+      </w:r>
+      <w:bookmarkStart w:name="_Int_ezlLV5bk" w:id="1251146611"/>
       <w:r>
         <w:rPr>
           <w:rFonts w:ascii="Trebuchet MS" w:hAnsi="Trebuchet MS" w:eastAsia="Trebuchet MS" w:cs="Trebuchet MS"/>
@@ -5330,124 +5546,78 @@
         </w:rPr>
         <w:t>!(</w:t>
       </w:r>
-      <w:r>
-        <w:rPr>
-          <w:rFonts w:ascii="Trebuchet MS" w:hAnsi="Trebuchet MS" w:eastAsia="Trebuchet MS" w:cs="Trebuchet MS"/>
-          <w:b w:val="0"/>
-          <w:bCs w:val="0"/>
-          <w:i w:val="0"/>
-          <w:iCs w:val="0"/>
-          <w:caps w:val="0"/>
-          <w:smallCaps w:val="0"/>
-          <w:noProof w:val="0"/>
-          <w:color w:val="000000" w:themeColor="text1" w:themeTint="FF" w:themeShade="FF"/>
-          <w:sz w:val="22"/>
-          <w:szCs w:val="22"/>
-          <w:lang w:val="es-ES"/>
-        </w:rPr>
-        <w:t>a+b</w:t>
-      </w:r>
-      <w:r>
-        <w:rPr>
-          <w:rFonts w:ascii="Trebuchet MS" w:hAnsi="Trebuchet MS" w:eastAsia="Trebuchet MS" w:cs="Trebuchet MS"/>
-          <w:b w:val="0"/>
-          <w:bCs w:val="0"/>
-          <w:i w:val="0"/>
-          <w:iCs w:val="0"/>
-          <w:caps w:val="0"/>
-          <w:smallCaps w:val="0"/>
-          <w:noProof w:val="0"/>
-          <w:color w:val="000000" w:themeColor="text1" w:themeTint="FF" w:themeShade="FF"/>
-          <w:sz w:val="22"/>
-          <w:szCs w:val="22"/>
-          <w:lang w:val="es-ES"/>
-        </w:rPr>
-        <w:t>==c) || (</w:t>
-      </w:r>
-      <w:r>
-        <w:rPr>
-          <w:rFonts w:ascii="Trebuchet MS" w:hAnsi="Trebuchet MS" w:eastAsia="Trebuchet MS" w:cs="Trebuchet MS"/>
-          <w:b w:val="0"/>
-          <w:bCs w:val="0"/>
-          <w:i w:val="0"/>
-          <w:iCs w:val="0"/>
-          <w:caps w:val="0"/>
-          <w:smallCaps w:val="0"/>
-          <w:noProof w:val="0"/>
-          <w:color w:val="000000" w:themeColor="text1" w:themeTint="FF" w:themeShade="FF"/>
-          <w:sz w:val="22"/>
-          <w:szCs w:val="22"/>
-          <w:lang w:val="es-ES"/>
-        </w:rPr>
-        <w:t>c!</w:t>
-      </w:r>
-      <w:r>
-        <w:rPr>
-          <w:rFonts w:ascii="Trebuchet MS" w:hAnsi="Trebuchet MS" w:eastAsia="Trebuchet MS" w:cs="Trebuchet MS"/>
-          <w:b w:val="0"/>
-          <w:bCs w:val="0"/>
-          <w:i w:val="0"/>
-          <w:iCs w:val="0"/>
-          <w:caps w:val="0"/>
-          <w:smallCaps w:val="0"/>
-          <w:noProof w:val="0"/>
-          <w:color w:val="000000" w:themeColor="text1" w:themeTint="FF" w:themeShade="FF"/>
-          <w:sz w:val="22"/>
-          <w:szCs w:val="22"/>
-          <w:lang w:val="es-ES"/>
-        </w:rPr>
-        <w:t>=</w:t>
-      </w:r>
-      <w:r>
-        <w:rPr>
-          <w:rFonts w:ascii="Trebuchet MS" w:hAnsi="Trebuchet MS" w:eastAsia="Trebuchet MS" w:cs="Trebuchet MS"/>
-          <w:b w:val="0"/>
-          <w:bCs w:val="0"/>
-          <w:i w:val="0"/>
-          <w:iCs w:val="0"/>
-          <w:caps w:val="0"/>
-          <w:smallCaps w:val="0"/>
-          <w:noProof w:val="0"/>
-          <w:color w:val="000000" w:themeColor="text1" w:themeTint="FF" w:themeShade="FF"/>
-          <w:sz w:val="22"/>
-          <w:szCs w:val="22"/>
-          <w:lang w:val="es-ES"/>
-        </w:rPr>
-        <w:t>0)</w:t>
-      </w:r>
-      <w:r>
-        <w:rPr>
-          <w:rFonts w:ascii="Trebuchet MS" w:hAnsi="Trebuchet MS" w:eastAsia="Trebuchet MS" w:cs="Trebuchet MS"/>
-          <w:b w:val="0"/>
-          <w:bCs w:val="0"/>
-          <w:i w:val="0"/>
-          <w:iCs w:val="0"/>
-          <w:caps w:val="0"/>
-          <w:smallCaps w:val="0"/>
-          <w:noProof w:val="0"/>
-          <w:color w:val="000000" w:themeColor="text1" w:themeTint="FF" w:themeShade="FF"/>
-          <w:sz w:val="22"/>
-          <w:szCs w:val="22"/>
-          <w:lang w:val="es-ES"/>
-        </w:rPr>
-        <w:t>&amp;&amp;</w:t>
-      </w:r>
-      <w:r>
-        <w:rPr>
-          <w:rFonts w:ascii="Trebuchet MS" w:hAnsi="Trebuchet MS" w:eastAsia="Trebuchet MS" w:cs="Trebuchet MS"/>
-          <w:b w:val="0"/>
-          <w:bCs w:val="0"/>
-          <w:i w:val="0"/>
-          <w:iCs w:val="0"/>
-          <w:caps w:val="0"/>
-          <w:smallCaps w:val="0"/>
-          <w:noProof w:val="0"/>
-          <w:color w:val="000000" w:themeColor="text1" w:themeTint="FF" w:themeShade="FF"/>
-          <w:sz w:val="22"/>
-          <w:szCs w:val="22"/>
-          <w:lang w:val="es-ES"/>
-        </w:rPr>
-        <w:t>(b-c&gt;=19)</w:t>
+      <w:bookmarkEnd w:id="1251146611"/>
+      <w:r>
+        <w:rPr>
+          <w:rFonts w:ascii="Trebuchet MS" w:hAnsi="Trebuchet MS" w:eastAsia="Trebuchet MS" w:cs="Trebuchet MS"/>
+          <w:b w:val="0"/>
+          <w:bCs w:val="0"/>
+          <w:i w:val="0"/>
+          <w:iCs w:val="0"/>
+          <w:caps w:val="0"/>
+          <w:smallCaps w:val="0"/>
+          <w:noProof w:val="0"/>
+          <w:color w:val="000000" w:themeColor="text1" w:themeTint="FF" w:themeShade="FF"/>
+          <w:sz w:val="22"/>
+          <w:szCs w:val="22"/>
+          <w:lang w:val="es-ES"/>
+        </w:rPr>
+        <w:t>6&lt;</w:t>
+      </w:r>
+      <w:bookmarkStart w:name="_Int_7SjpWqEz" w:id="1301921628"/>
+      <w:r>
+        <w:rPr>
+          <w:rFonts w:ascii="Trebuchet MS" w:hAnsi="Trebuchet MS" w:eastAsia="Trebuchet MS" w:cs="Trebuchet MS"/>
+          <w:b w:val="0"/>
+          <w:bCs w:val="0"/>
+          <w:i w:val="0"/>
+          <w:iCs w:val="0"/>
+          <w:caps w:val="0"/>
+          <w:smallCaps w:val="0"/>
+          <w:noProof w:val="0"/>
+          <w:color w:val="000000" w:themeColor="text1" w:themeTint="FF" w:themeShade="FF"/>
+          <w:sz w:val="22"/>
+          <w:szCs w:val="22"/>
+          <w:lang w:val="es-ES"/>
+        </w:rPr>
+        <w:t>5)&amp;</w:t>
+      </w:r>
+      <w:bookmarkStart w:name="_Int_5RVSKAFK" w:id="335176219"/>
+      <w:bookmarkEnd w:id="1301921628"/>
+      <w:r>
+        <w:rPr>
+          <w:rFonts w:ascii="Trebuchet MS" w:hAnsi="Trebuchet MS" w:eastAsia="Trebuchet MS" w:cs="Trebuchet MS"/>
+          <w:b w:val="0"/>
+          <w:bCs w:val="0"/>
+          <w:i w:val="0"/>
+          <w:iCs w:val="0"/>
+          <w:caps w:val="0"/>
+          <w:smallCaps w:val="0"/>
+          <w:noProof w:val="0"/>
+          <w:color w:val="000000" w:themeColor="text1" w:themeTint="FF" w:themeShade="FF"/>
+          <w:sz w:val="22"/>
+          <w:szCs w:val="22"/>
+          <w:lang w:val="es-ES"/>
+        </w:rPr>
+        <w:t>&amp; !</w:t>
+      </w:r>
+      <w:bookmarkEnd w:id="335176219"/>
+      <w:r>
+        <w:rPr>
+          <w:rFonts w:ascii="Trebuchet MS" w:hAnsi="Trebuchet MS" w:eastAsia="Trebuchet MS" w:cs="Trebuchet MS"/>
+          <w:b w:val="0"/>
+          <w:bCs w:val="0"/>
+          <w:i w:val="0"/>
+          <w:iCs w:val="0"/>
+          <w:caps w:val="0"/>
+          <w:smallCaps w:val="0"/>
+          <w:noProof w:val="0"/>
+          <w:color w:val="000000" w:themeColor="text1" w:themeTint="FF" w:themeShade="FF"/>
+          <w:sz w:val="22"/>
+          <w:szCs w:val="22"/>
+          <w:lang w:val="es-ES"/>
+        </w:rPr>
+        <w:t>(8&gt;=7)</w:t>
       </w:r>
     </w:p>
     <w:p>
@@ -5456,7 +5626,1755 @@
         <w:spacing w:after="165" w:line="268" w:lineRule="auto"/>
         <w:ind w:left="95" w:right="6" w:hanging="10"/>
         <w:jc w:val="both"/>
-      </w:pPr>
+        <w:rPr>
+          <w:rFonts w:ascii="Trebuchet MS" w:hAnsi="Trebuchet MS" w:eastAsia="Trebuchet MS" w:cs="Trebuchet MS"/>
+          <w:b w:val="0"/>
+          <w:bCs w:val="0"/>
+          <w:i w:val="0"/>
+          <w:iCs w:val="0"/>
+          <w:caps w:val="0"/>
+          <w:smallCaps w:val="0"/>
+          <w:noProof w:val="0"/>
+          <w:color w:val="000000" w:themeColor="text1" w:themeTint="FF" w:themeShade="FF"/>
+          <w:sz w:val="22"/>
+          <w:szCs w:val="22"/>
+          <w:lang w:val="es-ES"/>
+        </w:rPr>
+      </w:pPr>
+      <w:bookmarkStart w:name="_Int_8yg0vv1i" w:id="1809231747"/>
+      <w:r>
+        <w:rPr>
+          <w:rFonts w:ascii="Trebuchet MS" w:hAnsi="Trebuchet MS" w:eastAsia="Trebuchet MS" w:cs="Trebuchet MS"/>
+          <w:b w:val="0"/>
+          <w:bCs w:val="0"/>
+          <w:i w:val="0"/>
+          <w:iCs w:val="0"/>
+          <w:caps w:val="0"/>
+          <w:smallCaps w:val="0"/>
+          <w:noProof w:val="0"/>
+          <w:color w:val="000000" w:themeColor="text1" w:themeTint="FF" w:themeShade="FF"/>
+          <w:sz w:val="22"/>
+          <w:szCs w:val="22"/>
+          <w:lang w:val="es-ES"/>
+        </w:rPr>
+        <w:t>T</w:t>
+      </w:r>
+      <w:r>
+        <w:rPr>
+          <w:rFonts w:ascii="Trebuchet MS" w:hAnsi="Trebuchet MS" w:eastAsia="Trebuchet MS" w:cs="Trebuchet MS"/>
+          <w:b w:val="0"/>
+          <w:bCs w:val="0"/>
+          <w:i w:val="0"/>
+          <w:iCs w:val="0"/>
+          <w:caps w:val="0"/>
+          <w:smallCaps w:val="0"/>
+          <w:noProof w:val="0"/>
+          <w:color w:val="000000" w:themeColor="text1" w:themeTint="FF" w:themeShade="FF"/>
+          <w:sz w:val="22"/>
+          <w:szCs w:val="22"/>
+          <w:lang w:val="es-ES"/>
+        </w:rPr>
+        <w:t xml:space="preserve"> </w:t>
+      </w:r>
+      <w:bookmarkEnd w:id="1809231747"/>
+      <w:r>
+        <w:rPr>
+          <w:rFonts w:ascii="Trebuchet MS" w:hAnsi="Trebuchet MS" w:eastAsia="Trebuchet MS" w:cs="Trebuchet MS"/>
+          <w:b w:val="0"/>
+          <w:bCs w:val="0"/>
+          <w:i w:val="0"/>
+          <w:iCs w:val="0"/>
+          <w:caps w:val="0"/>
+          <w:smallCaps w:val="0"/>
+          <w:noProof w:val="0"/>
+          <w:color w:val="000000" w:themeColor="text1" w:themeTint="FF" w:themeShade="FF"/>
+          <w:sz w:val="22"/>
+          <w:szCs w:val="22"/>
+          <w:lang w:val="es-ES"/>
+        </w:rPr>
+        <w:t>&amp;</w:t>
+      </w:r>
+      <w:bookmarkStart w:name="_Int_sBs0iyC1" w:id="1145299290"/>
+      <w:r>
+        <w:rPr>
+          <w:rFonts w:ascii="Trebuchet MS" w:hAnsi="Trebuchet MS" w:eastAsia="Trebuchet MS" w:cs="Trebuchet MS"/>
+          <w:b w:val="0"/>
+          <w:bCs w:val="0"/>
+          <w:i w:val="0"/>
+          <w:iCs w:val="0"/>
+          <w:caps w:val="0"/>
+          <w:smallCaps w:val="0"/>
+          <w:noProof w:val="0"/>
+          <w:color w:val="000000" w:themeColor="text1" w:themeTint="FF" w:themeShade="FF"/>
+          <w:sz w:val="22"/>
+          <w:szCs w:val="22"/>
+          <w:lang w:val="es-ES"/>
+        </w:rPr>
+        <w:t xml:space="preserve">&amp; </w:t>
+      </w:r>
+      <w:r>
+        <w:rPr>
+          <w:rFonts w:ascii="Trebuchet MS" w:hAnsi="Trebuchet MS" w:eastAsia="Trebuchet MS" w:cs="Trebuchet MS"/>
+          <w:b w:val="0"/>
+          <w:bCs w:val="0"/>
+          <w:i w:val="0"/>
+          <w:iCs w:val="0"/>
+          <w:caps w:val="0"/>
+          <w:smallCaps w:val="0"/>
+          <w:noProof w:val="0"/>
+          <w:color w:val="000000" w:themeColor="text1" w:themeTint="FF" w:themeShade="FF"/>
+          <w:sz w:val="22"/>
+          <w:szCs w:val="22"/>
+          <w:lang w:val="es-ES"/>
+        </w:rPr>
+        <w:t>F</w:t>
+      </w:r>
+      <w:bookmarkEnd w:id="1145299290"/>
+    </w:p>
+    <w:p>
+      <w:pPr>
+        <w:pStyle w:val="Normal"/>
+        <w:suppressLineNumbers w:val="0"/>
+        <w:bidi w:val="0"/>
+        <w:spacing w:before="0" w:beforeAutospacing="off" w:after="165" w:afterAutospacing="off" w:line="268" w:lineRule="auto"/>
+        <w:ind w:left="95" w:right="6" w:hanging="10"/>
+        <w:jc w:val="both"/>
+      </w:pPr>
+      <w:r>
+        <w:rPr>
+          <w:rFonts w:ascii="Trebuchet MS" w:hAnsi="Trebuchet MS" w:eastAsia="Trebuchet MS" w:cs="Trebuchet MS"/>
+          <w:b w:val="0"/>
+          <w:bCs w:val="0"/>
+          <w:i w:val="0"/>
+          <w:iCs w:val="0"/>
+          <w:caps w:val="0"/>
+          <w:smallCaps w:val="0"/>
+          <w:noProof w:val="0"/>
+          <w:color w:val="000000" w:themeColor="text1" w:themeTint="FF" w:themeShade="FF"/>
+          <w:sz w:val="22"/>
+          <w:szCs w:val="22"/>
+          <w:lang w:val="es-ES"/>
+        </w:rPr>
+        <w:t>F</w:t>
+      </w:r>
+    </w:p>
+    <w:p>
+      <w:pPr>
+        <w:pStyle w:val="Normal"/>
+        <w:spacing w:after="165" w:line="268" w:lineRule="auto"/>
+        <w:ind w:left="95" w:right="6" w:hanging="10"/>
+        <w:jc w:val="both"/>
+      </w:pPr>
+      <w:r>
+        <w:drawing>
+          <wp:inline wp14:editId="17C27CFD" wp14:anchorId="364312EC">
+            <wp:extent cx="3636508" cy="1440000"/>
+            <wp:effectExtent l="0" t="0" r="0" b="0"/>
+            <wp:docPr id="1114991063" name="" title=""/>
+            <wp:cNvGraphicFramePr>
+              <a:graphicFrameLocks noChangeAspect="1"/>
+            </wp:cNvGraphicFramePr>
+            <a:graphic>
+              <a:graphicData uri="http://schemas.openxmlformats.org/drawingml/2006/picture">
+                <pic:pic>
+                  <pic:nvPicPr>
+                    <pic:cNvPr id="0" name=""/>
+                    <pic:cNvPicPr/>
+                  </pic:nvPicPr>
+                  <pic:blipFill>
+                    <a:blip r:embed="Ref65b8234b7a4370">
+                      <a:extLst>
+                        <a:ext xmlns:a="http://schemas.openxmlformats.org/drawingml/2006/main" uri="{28A0092B-C50C-407E-A947-70E740481C1C}">
+                          <a14:useLocalDpi val="0"/>
+                        </a:ext>
+                      </a:extLst>
+                    </a:blip>
+                    <a:srcRect l="45185" t="34845" r="32777" b="49638"/>
+                    <a:stretch>
+                      <a:fillRect/>
+                    </a:stretch>
+                  </pic:blipFill>
+                  <pic:spPr>
+                    <a:xfrm>
+                      <a:off x="0" y="0"/>
+                      <a:ext cx="3636508" cy="1440000"/>
+                    </a:xfrm>
+                    <a:prstGeom prst="rect">
+                      <a:avLst/>
+                    </a:prstGeom>
+                  </pic:spPr>
+                </pic:pic>
+              </a:graphicData>
+            </a:graphic>
+          </wp:inline>
+        </w:drawing>
+      </w:r>
+      <w:r>
+        <w:drawing>
+          <wp:inline wp14:editId="0FDE9C7F" wp14:anchorId="5671AF95">
+            <wp:extent cx="1683961" cy="1080000"/>
+            <wp:effectExtent l="0" t="0" r="0" b="0"/>
+            <wp:docPr id="862245823" name="" title=""/>
+            <wp:cNvGraphicFramePr>
+              <a:graphicFrameLocks noChangeAspect="1"/>
+            </wp:cNvGraphicFramePr>
+            <a:graphic>
+              <a:graphicData uri="http://schemas.openxmlformats.org/drawingml/2006/picture">
+                <pic:pic>
+                  <pic:nvPicPr>
+                    <pic:cNvPr id="0" name=""/>
+                    <pic:cNvPicPr/>
+                  </pic:nvPicPr>
+                  <pic:blipFill>
+                    <a:blip r:embed="Rf5a4665c0fbc4efc">
+                      <a:extLst>
+                        <a:ext xmlns:a="http://schemas.openxmlformats.org/drawingml/2006/main" uri="{28A0092B-C50C-407E-A947-70E740481C1C}">
+                          <a14:useLocalDpi val="0"/>
+                        </a:ext>
+                      </a:extLst>
+                    </a:blip>
+                    <a:srcRect l="46111" t="89086" r="47777" b="3944"/>
+                    <a:stretch>
+                      <a:fillRect/>
+                    </a:stretch>
+                  </pic:blipFill>
+                  <pic:spPr>
+                    <a:xfrm>
+                      <a:off x="0" y="0"/>
+                      <a:ext cx="1683961" cy="1080000"/>
+                    </a:xfrm>
+                    <a:prstGeom prst="rect">
+                      <a:avLst/>
+                    </a:prstGeom>
+                  </pic:spPr>
+                </pic:pic>
+              </a:graphicData>
+            </a:graphic>
+          </wp:inline>
+        </w:drawing>
+      </w:r>
+    </w:p>
+    <w:p>
+      <w:pPr>
+        <w:spacing w:after="165" w:line="268" w:lineRule="auto"/>
+        <w:ind w:left="95" w:right="6" w:hanging="10"/>
+        <w:jc w:val="both"/>
+        <w:rPr>
+          <w:rFonts w:ascii="Trebuchet MS" w:hAnsi="Trebuchet MS" w:eastAsia="Trebuchet MS" w:cs="Trebuchet MS"/>
+          <w:b w:val="0"/>
+          <w:bCs w:val="0"/>
+          <w:i w:val="0"/>
+          <w:iCs w:val="0"/>
+          <w:caps w:val="0"/>
+          <w:smallCaps w:val="0"/>
+          <w:strike w:val="0"/>
+          <w:dstrike w:val="0"/>
+          <w:noProof w:val="0"/>
+          <w:color w:val="00AF50"/>
+          <w:sz w:val="22"/>
+          <w:szCs w:val="22"/>
+          <w:u w:val="single"/>
+          <w:lang w:val="es-ES"/>
+        </w:rPr>
+      </w:pPr>
+    </w:p>
+    <w:p>
+      <w:pPr>
+        <w:spacing w:after="165" w:line="268" w:lineRule="auto"/>
+        <w:ind w:left="95" w:right="6" w:hanging="10"/>
+        <w:jc w:val="both"/>
+        <w:rPr>
+          <w:rFonts w:ascii="Trebuchet MS" w:hAnsi="Trebuchet MS" w:eastAsia="Trebuchet MS" w:cs="Trebuchet MS"/>
+          <w:b w:val="0"/>
+          <w:bCs w:val="0"/>
+          <w:i w:val="0"/>
+          <w:iCs w:val="0"/>
+          <w:caps w:val="0"/>
+          <w:smallCaps w:val="0"/>
+          <w:strike w:val="0"/>
+          <w:dstrike w:val="0"/>
+          <w:noProof w:val="0"/>
+          <w:color w:val="00AF50"/>
+          <w:sz w:val="22"/>
+          <w:szCs w:val="22"/>
+          <w:u w:val="single"/>
+          <w:lang w:val="es-ES"/>
+        </w:rPr>
+      </w:pPr>
+    </w:p>
+    <w:p>
+      <w:pPr>
+        <w:spacing w:after="165" w:line="268" w:lineRule="auto"/>
+        <w:ind w:left="95" w:right="6" w:hanging="10"/>
+        <w:jc w:val="both"/>
+        <w:rPr>
+          <w:rFonts w:ascii="Trebuchet MS" w:hAnsi="Trebuchet MS" w:eastAsia="Trebuchet MS" w:cs="Trebuchet MS"/>
+          <w:b w:val="0"/>
+          <w:bCs w:val="0"/>
+          <w:i w:val="0"/>
+          <w:iCs w:val="0"/>
+          <w:caps w:val="0"/>
+          <w:smallCaps w:val="0"/>
+          <w:strike w:val="0"/>
+          <w:dstrike w:val="0"/>
+          <w:noProof w:val="0"/>
+          <w:color w:val="00AF50"/>
+          <w:sz w:val="22"/>
+          <w:szCs w:val="22"/>
+          <w:u w:val="single"/>
+          <w:lang w:val="es-ES"/>
+        </w:rPr>
+      </w:pPr>
+    </w:p>
+    <w:p>
+      <w:pPr>
+        <w:spacing w:after="165" w:line="268" w:lineRule="auto"/>
+        <w:ind w:left="95" w:right="6" w:hanging="10"/>
+        <w:jc w:val="both"/>
+        <w:rPr>
+          <w:rFonts w:ascii="Trebuchet MS" w:hAnsi="Trebuchet MS" w:eastAsia="Trebuchet MS" w:cs="Trebuchet MS"/>
+          <w:b w:val="0"/>
+          <w:bCs w:val="0"/>
+          <w:i w:val="0"/>
+          <w:iCs w:val="0"/>
+          <w:caps w:val="0"/>
+          <w:smallCaps w:val="0"/>
+          <w:strike w:val="0"/>
+          <w:dstrike w:val="0"/>
+          <w:noProof w:val="0"/>
+          <w:color w:val="00AF50"/>
+          <w:sz w:val="22"/>
+          <w:szCs w:val="22"/>
+          <w:u w:val="single"/>
+          <w:lang w:val="es-ES"/>
+        </w:rPr>
+      </w:pPr>
+    </w:p>
+    <w:p>
+      <w:pPr>
+        <w:spacing w:after="165" w:line="268" w:lineRule="auto"/>
+        <w:ind w:left="95" w:right="6" w:hanging="10"/>
+        <w:jc w:val="both"/>
+        <w:rPr>
+          <w:rFonts w:ascii="Trebuchet MS" w:hAnsi="Trebuchet MS" w:eastAsia="Trebuchet MS" w:cs="Trebuchet MS"/>
+          <w:b w:val="0"/>
+          <w:bCs w:val="0"/>
+          <w:i w:val="0"/>
+          <w:iCs w:val="0"/>
+          <w:caps w:val="0"/>
+          <w:smallCaps w:val="0"/>
+          <w:strike w:val="0"/>
+          <w:dstrike w:val="0"/>
+          <w:noProof w:val="0"/>
+          <w:color w:val="00AF50"/>
+          <w:sz w:val="22"/>
+          <w:szCs w:val="22"/>
+          <w:u w:val="single"/>
+          <w:lang w:val="es-ES"/>
+        </w:rPr>
+      </w:pPr>
+    </w:p>
+    <w:p>
+      <w:pPr>
+        <w:spacing w:after="165" w:line="268" w:lineRule="auto"/>
+        <w:ind w:left="95" w:right="6" w:hanging="10"/>
+        <w:jc w:val="both"/>
+        <w:rPr>
+          <w:rFonts w:ascii="Trebuchet MS" w:hAnsi="Trebuchet MS" w:eastAsia="Trebuchet MS" w:cs="Trebuchet MS"/>
+          <w:b w:val="0"/>
+          <w:bCs w:val="0"/>
+          <w:i w:val="0"/>
+          <w:iCs w:val="0"/>
+          <w:caps w:val="0"/>
+          <w:smallCaps w:val="0"/>
+          <w:strike w:val="0"/>
+          <w:dstrike w:val="0"/>
+          <w:noProof w:val="0"/>
+          <w:color w:val="00AF50"/>
+          <w:sz w:val="22"/>
+          <w:szCs w:val="22"/>
+          <w:u w:val="single"/>
+          <w:lang w:val="es-ES"/>
+        </w:rPr>
+      </w:pPr>
+    </w:p>
+    <w:p>
+      <w:pPr>
+        <w:spacing w:after="165" w:line="268" w:lineRule="auto"/>
+        <w:ind w:left="95" w:right="6" w:hanging="10"/>
+        <w:jc w:val="both"/>
+        <w:rPr>
+          <w:rFonts w:ascii="Trebuchet MS" w:hAnsi="Trebuchet MS" w:eastAsia="Trebuchet MS" w:cs="Trebuchet MS"/>
+          <w:b w:val="0"/>
+          <w:bCs w:val="0"/>
+          <w:i w:val="0"/>
+          <w:iCs w:val="0"/>
+          <w:caps w:val="0"/>
+          <w:smallCaps w:val="0"/>
+          <w:noProof w:val="0"/>
+          <w:color w:val="000000" w:themeColor="text1" w:themeTint="FF" w:themeShade="FF"/>
+          <w:sz w:val="22"/>
+          <w:szCs w:val="22"/>
+          <w:lang w:val="es-ES"/>
+        </w:rPr>
+      </w:pPr>
+      <w:r>
+        <w:rPr>
+          <w:rFonts w:ascii="Trebuchet MS" w:hAnsi="Trebuchet MS" w:eastAsia="Trebuchet MS" w:cs="Trebuchet MS"/>
+          <w:b w:val="0"/>
+          <w:bCs w:val="0"/>
+          <w:i w:val="0"/>
+          <w:iCs w:val="0"/>
+          <w:caps w:val="0"/>
+          <w:smallCaps w:val="0"/>
+          <w:strike w:val="0"/>
+          <w:dstrike w:val="0"/>
+          <w:noProof w:val="0"/>
+          <w:color w:val="00AF50"/>
+          <w:sz w:val="22"/>
+          <w:szCs w:val="22"/>
+          <w:u w:val="single"/>
+          <w:lang w:val="es-ES"/>
+        </w:rPr>
+        <w:t>Ejercicio 10</w:t>
+      </w:r>
+      <w:r>
+        <w:rPr>
+          <w:rFonts w:ascii="Trebuchet MS" w:hAnsi="Trebuchet MS" w:eastAsia="Trebuchet MS" w:cs="Trebuchet MS"/>
+          <w:b w:val="0"/>
+          <w:bCs w:val="0"/>
+          <w:i w:val="0"/>
+          <w:iCs w:val="0"/>
+          <w:caps w:val="0"/>
+          <w:smallCaps w:val="0"/>
+          <w:noProof w:val="0"/>
+          <w:color w:val="000000" w:themeColor="text1" w:themeTint="FF" w:themeShade="FF"/>
+          <w:sz w:val="22"/>
+          <w:szCs w:val="22"/>
+          <w:lang w:val="es-ES"/>
+        </w:rPr>
+        <w:t xml:space="preserve">: Para i=22, j=3, evaluar el resultado </w:t>
+      </w:r>
+      <w:bookmarkStart w:name="_Int_woACBNUR" w:id="1518659744"/>
+      <w:r>
+        <w:rPr>
+          <w:rFonts w:ascii="Trebuchet MS" w:hAnsi="Trebuchet MS" w:eastAsia="Trebuchet MS" w:cs="Trebuchet MS"/>
+          <w:b w:val="0"/>
+          <w:bCs w:val="0"/>
+          <w:i w:val="0"/>
+          <w:iCs w:val="0"/>
+          <w:caps w:val="0"/>
+          <w:smallCaps w:val="0"/>
+          <w:noProof w:val="0"/>
+          <w:color w:val="000000" w:themeColor="text1" w:themeTint="FF" w:themeShade="FF"/>
+          <w:sz w:val="22"/>
+          <w:szCs w:val="22"/>
+          <w:lang w:val="es-ES"/>
+        </w:rPr>
+        <w:t>de</w:t>
+      </w:r>
+      <w:r>
+        <w:rPr>
+          <w:rFonts w:ascii="Trebuchet MS" w:hAnsi="Trebuchet MS" w:eastAsia="Trebuchet MS" w:cs="Trebuchet MS"/>
+          <w:b w:val="0"/>
+          <w:bCs w:val="0"/>
+          <w:i w:val="0"/>
+          <w:iCs w:val="0"/>
+          <w:caps w:val="0"/>
+          <w:smallCaps w:val="0"/>
+          <w:noProof w:val="0"/>
+          <w:color w:val="000000" w:themeColor="text1" w:themeTint="FF" w:themeShade="FF"/>
+          <w:sz w:val="22"/>
+          <w:szCs w:val="22"/>
+          <w:lang w:val="es-ES"/>
+        </w:rPr>
+        <w:t xml:space="preserve"> </w:t>
+      </w:r>
+    </w:p>
+    <w:p>
+      <w:pPr>
+        <w:pStyle w:val="Normal"/>
+        <w:spacing w:after="165" w:line="268" w:lineRule="auto"/>
+        <w:ind w:left="95" w:right="6" w:hanging="10"/>
+        <w:jc w:val="both"/>
+        <w:rPr>
+          <w:rFonts w:ascii="Trebuchet MS" w:hAnsi="Trebuchet MS" w:eastAsia="Trebuchet MS" w:cs="Trebuchet MS"/>
+          <w:b w:val="0"/>
+          <w:bCs w:val="0"/>
+          <w:i w:val="0"/>
+          <w:iCs w:val="0"/>
+          <w:caps w:val="0"/>
+          <w:smallCaps w:val="0"/>
+          <w:noProof w:val="0"/>
+          <w:color w:val="000000" w:themeColor="text1" w:themeTint="FF" w:themeShade="FF"/>
+          <w:sz w:val="22"/>
+          <w:szCs w:val="22"/>
+          <w:lang w:val="es-ES"/>
+        </w:rPr>
+      </w:pPr>
+      <w:bookmarkStart w:name="_Int_Ny7EOSEi" w:id="1150135320"/>
+      <w:r>
+        <w:rPr>
+          <w:rFonts w:ascii="Trebuchet MS" w:hAnsi="Trebuchet MS" w:eastAsia="Trebuchet MS" w:cs="Trebuchet MS"/>
+          <w:b w:val="0"/>
+          <w:bCs w:val="0"/>
+          <w:i w:val="0"/>
+          <w:iCs w:val="0"/>
+          <w:caps w:val="0"/>
+          <w:smallCaps w:val="0"/>
+          <w:noProof w:val="0"/>
+          <w:color w:val="000000" w:themeColor="text1" w:themeTint="FF" w:themeShade="FF"/>
+          <w:sz w:val="22"/>
+          <w:szCs w:val="22"/>
+          <w:lang w:val="es-ES"/>
+        </w:rPr>
+        <w:t>!</w:t>
+      </w:r>
+      <w:bookmarkEnd w:id="1518659744"/>
+      <w:r>
+        <w:rPr>
+          <w:rFonts w:ascii="Trebuchet MS" w:hAnsi="Trebuchet MS" w:eastAsia="Trebuchet MS" w:cs="Trebuchet MS"/>
+          <w:b w:val="0"/>
+          <w:bCs w:val="0"/>
+          <w:i w:val="0"/>
+          <w:iCs w:val="0"/>
+          <w:caps w:val="0"/>
+          <w:smallCaps w:val="0"/>
+          <w:noProof w:val="0"/>
+          <w:color w:val="000000" w:themeColor="text1" w:themeTint="FF" w:themeShade="FF"/>
+          <w:sz w:val="22"/>
+          <w:szCs w:val="22"/>
+          <w:lang w:val="es-ES"/>
+        </w:rPr>
+        <w:t>(</w:t>
+      </w:r>
+      <w:bookmarkEnd w:id="1150135320"/>
+      <w:r>
+        <w:rPr>
+          <w:rFonts w:ascii="Trebuchet MS" w:hAnsi="Trebuchet MS" w:eastAsia="Trebuchet MS" w:cs="Trebuchet MS"/>
+          <w:b w:val="0"/>
+          <w:bCs w:val="0"/>
+          <w:i w:val="0"/>
+          <w:iCs w:val="0"/>
+          <w:caps w:val="0"/>
+          <w:smallCaps w:val="0"/>
+          <w:noProof w:val="0"/>
+          <w:color w:val="000000" w:themeColor="text1" w:themeTint="FF" w:themeShade="FF"/>
+          <w:sz w:val="22"/>
+          <w:szCs w:val="22"/>
+          <w:lang w:val="es-ES"/>
+        </w:rPr>
+        <w:t>(i&gt;4) |</w:t>
+      </w:r>
+      <w:bookmarkStart w:name="_Int_BTl0nAHw" w:id="494835950"/>
+      <w:r>
+        <w:rPr>
+          <w:rFonts w:ascii="Trebuchet MS" w:hAnsi="Trebuchet MS" w:eastAsia="Trebuchet MS" w:cs="Trebuchet MS"/>
+          <w:b w:val="0"/>
+          <w:bCs w:val="0"/>
+          <w:i w:val="0"/>
+          <w:iCs w:val="0"/>
+          <w:caps w:val="0"/>
+          <w:smallCaps w:val="0"/>
+          <w:noProof w:val="0"/>
+          <w:color w:val="000000" w:themeColor="text1" w:themeTint="FF" w:themeShade="FF"/>
+          <w:sz w:val="22"/>
+          <w:szCs w:val="22"/>
+          <w:lang w:val="es-ES"/>
+        </w:rPr>
+        <w:t>| !</w:t>
+      </w:r>
+      <w:bookmarkEnd w:id="494835950"/>
+      <w:r>
+        <w:rPr>
+          <w:rFonts w:ascii="Trebuchet MS" w:hAnsi="Trebuchet MS" w:eastAsia="Trebuchet MS" w:cs="Trebuchet MS"/>
+          <w:b w:val="0"/>
+          <w:bCs w:val="0"/>
+          <w:i w:val="0"/>
+          <w:iCs w:val="0"/>
+          <w:caps w:val="0"/>
+          <w:smallCaps w:val="0"/>
+          <w:noProof w:val="0"/>
+          <w:color w:val="000000" w:themeColor="text1" w:themeTint="FF" w:themeShade="FF"/>
+          <w:sz w:val="22"/>
+          <w:szCs w:val="22"/>
+          <w:lang w:val="es-ES"/>
+        </w:rPr>
+        <w:t>(j&lt;=6))</w:t>
+      </w:r>
+    </w:p>
+    <w:p>
+      <w:pPr>
+        <w:pStyle w:val="Normal"/>
+        <w:spacing w:after="165" w:line="268" w:lineRule="auto"/>
+        <w:ind w:left="95" w:right="6" w:hanging="10"/>
+        <w:jc w:val="both"/>
+        <w:rPr>
+          <w:rFonts w:ascii="Trebuchet MS" w:hAnsi="Trebuchet MS" w:eastAsia="Trebuchet MS" w:cs="Trebuchet MS"/>
+          <w:b w:val="0"/>
+          <w:bCs w:val="0"/>
+          <w:i w:val="0"/>
+          <w:iCs w:val="0"/>
+          <w:caps w:val="0"/>
+          <w:smallCaps w:val="0"/>
+          <w:noProof w:val="0"/>
+          <w:color w:val="000000" w:themeColor="text1" w:themeTint="FF" w:themeShade="FF"/>
+          <w:sz w:val="22"/>
+          <w:szCs w:val="22"/>
+          <w:lang w:val="es-ES"/>
+        </w:rPr>
+      </w:pPr>
+      <w:bookmarkStart w:name="_Int_8YFer8YK" w:id="1288791511"/>
+      <w:r>
+        <w:rPr>
+          <w:rFonts w:ascii="Trebuchet MS" w:hAnsi="Trebuchet MS" w:eastAsia="Trebuchet MS" w:cs="Trebuchet MS"/>
+          <w:b w:val="0"/>
+          <w:bCs w:val="0"/>
+          <w:i w:val="0"/>
+          <w:iCs w:val="0"/>
+          <w:caps w:val="0"/>
+          <w:smallCaps w:val="0"/>
+          <w:noProof w:val="0"/>
+          <w:color w:val="000000" w:themeColor="text1" w:themeTint="FF" w:themeShade="FF"/>
+          <w:sz w:val="22"/>
+          <w:szCs w:val="22"/>
+          <w:lang w:val="es-ES"/>
+        </w:rPr>
+        <w:t>!(</w:t>
+      </w:r>
+      <w:bookmarkStart w:name="_Int_2hmLPXbj" w:id="735780788"/>
+      <w:bookmarkEnd w:id="1288791511"/>
+      <w:r>
+        <w:rPr>
+          <w:rFonts w:ascii="Trebuchet MS" w:hAnsi="Trebuchet MS" w:eastAsia="Trebuchet MS" w:cs="Trebuchet MS"/>
+          <w:b w:val="0"/>
+          <w:bCs w:val="0"/>
+          <w:i w:val="0"/>
+          <w:iCs w:val="0"/>
+          <w:caps w:val="0"/>
+          <w:smallCaps w:val="0"/>
+          <w:noProof w:val="0"/>
+          <w:color w:val="000000" w:themeColor="text1" w:themeTint="FF" w:themeShade="FF"/>
+          <w:sz w:val="22"/>
+          <w:szCs w:val="22"/>
+          <w:lang w:val="es-ES"/>
+        </w:rPr>
+        <w:t>(22&gt;4</w:t>
+      </w:r>
+      <w:r>
+        <w:rPr>
+          <w:rFonts w:ascii="Trebuchet MS" w:hAnsi="Trebuchet MS" w:eastAsia="Trebuchet MS" w:cs="Trebuchet MS"/>
+          <w:b w:val="0"/>
+          <w:bCs w:val="0"/>
+          <w:i w:val="0"/>
+          <w:iCs w:val="0"/>
+          <w:caps w:val="0"/>
+          <w:smallCaps w:val="0"/>
+          <w:noProof w:val="0"/>
+          <w:color w:val="000000" w:themeColor="text1" w:themeTint="FF" w:themeShade="FF"/>
+          <w:sz w:val="22"/>
+          <w:szCs w:val="22"/>
+          <w:lang w:val="es-ES"/>
+        </w:rPr>
+        <w:t>)</w:t>
+      </w:r>
+      <w:r>
+        <w:rPr>
+          <w:rFonts w:ascii="Trebuchet MS" w:hAnsi="Trebuchet MS" w:eastAsia="Trebuchet MS" w:cs="Trebuchet MS"/>
+          <w:b w:val="0"/>
+          <w:bCs w:val="0"/>
+          <w:i w:val="0"/>
+          <w:iCs w:val="0"/>
+          <w:caps w:val="0"/>
+          <w:smallCaps w:val="0"/>
+          <w:noProof w:val="0"/>
+          <w:color w:val="000000" w:themeColor="text1" w:themeTint="FF" w:themeShade="FF"/>
+          <w:sz w:val="22"/>
+          <w:szCs w:val="22"/>
+          <w:lang w:val="es-ES"/>
+        </w:rPr>
+        <w:t xml:space="preserve"> |</w:t>
+      </w:r>
+      <w:bookmarkStart w:name="_Int_KnUPJm29" w:id="506009625"/>
+      <w:r>
+        <w:rPr>
+          <w:rFonts w:ascii="Trebuchet MS" w:hAnsi="Trebuchet MS" w:eastAsia="Trebuchet MS" w:cs="Trebuchet MS"/>
+          <w:b w:val="0"/>
+          <w:bCs w:val="0"/>
+          <w:i w:val="0"/>
+          <w:iCs w:val="0"/>
+          <w:caps w:val="0"/>
+          <w:smallCaps w:val="0"/>
+          <w:noProof w:val="0"/>
+          <w:color w:val="000000" w:themeColor="text1" w:themeTint="FF" w:themeShade="FF"/>
+          <w:sz w:val="22"/>
+          <w:szCs w:val="22"/>
+          <w:lang w:val="es-ES"/>
+        </w:rPr>
+        <w:t>| !</w:t>
+      </w:r>
+      <w:bookmarkEnd w:id="735780788"/>
+      <w:bookmarkEnd w:id="506009625"/>
+      <w:r>
+        <w:rPr>
+          <w:rFonts w:ascii="Trebuchet MS" w:hAnsi="Trebuchet MS" w:eastAsia="Trebuchet MS" w:cs="Trebuchet MS"/>
+          <w:b w:val="0"/>
+          <w:bCs w:val="0"/>
+          <w:i w:val="0"/>
+          <w:iCs w:val="0"/>
+          <w:caps w:val="0"/>
+          <w:smallCaps w:val="0"/>
+          <w:noProof w:val="0"/>
+          <w:color w:val="000000" w:themeColor="text1" w:themeTint="FF" w:themeShade="FF"/>
+          <w:sz w:val="22"/>
+          <w:szCs w:val="22"/>
+          <w:lang w:val="es-ES"/>
+        </w:rPr>
+        <w:t>(3&lt;=6))</w:t>
+      </w:r>
+    </w:p>
+    <w:p>
+      <w:pPr>
+        <w:pStyle w:val="Normal"/>
+        <w:spacing w:after="165" w:line="268" w:lineRule="auto"/>
+        <w:ind w:left="95" w:right="6" w:hanging="10"/>
+        <w:jc w:val="both"/>
+        <w:rPr>
+          <w:rFonts w:ascii="Trebuchet MS" w:hAnsi="Trebuchet MS" w:eastAsia="Trebuchet MS" w:cs="Trebuchet MS"/>
+          <w:b w:val="0"/>
+          <w:bCs w:val="0"/>
+          <w:i w:val="0"/>
+          <w:iCs w:val="0"/>
+          <w:caps w:val="0"/>
+          <w:smallCaps w:val="0"/>
+          <w:noProof w:val="0"/>
+          <w:color w:val="000000" w:themeColor="text1" w:themeTint="FF" w:themeShade="FF"/>
+          <w:sz w:val="22"/>
+          <w:szCs w:val="22"/>
+          <w:lang w:val="es-ES"/>
+        </w:rPr>
+      </w:pPr>
+      <w:bookmarkStart w:name="_Int_qH9428wQ" w:id="301041574"/>
+      <w:r>
+        <w:rPr>
+          <w:rFonts w:ascii="Trebuchet MS" w:hAnsi="Trebuchet MS" w:eastAsia="Trebuchet MS" w:cs="Trebuchet MS"/>
+          <w:b w:val="0"/>
+          <w:bCs w:val="0"/>
+          <w:i w:val="0"/>
+          <w:iCs w:val="0"/>
+          <w:caps w:val="0"/>
+          <w:smallCaps w:val="0"/>
+          <w:noProof w:val="0"/>
+          <w:color w:val="000000" w:themeColor="text1" w:themeTint="FF" w:themeShade="FF"/>
+          <w:sz w:val="22"/>
+          <w:szCs w:val="22"/>
+          <w:lang w:val="es-ES"/>
+        </w:rPr>
+        <w:t>!(</w:t>
+      </w:r>
+      <w:bookmarkEnd w:id="301041574"/>
+      <w:r>
+        <w:rPr>
+          <w:rFonts w:ascii="Trebuchet MS" w:hAnsi="Trebuchet MS" w:eastAsia="Trebuchet MS" w:cs="Trebuchet MS"/>
+          <w:b w:val="0"/>
+          <w:bCs w:val="0"/>
+          <w:i w:val="0"/>
+          <w:iCs w:val="0"/>
+          <w:caps w:val="0"/>
+          <w:smallCaps w:val="0"/>
+          <w:noProof w:val="0"/>
+          <w:color w:val="000000" w:themeColor="text1" w:themeTint="FF" w:themeShade="FF"/>
+          <w:sz w:val="22"/>
+          <w:szCs w:val="22"/>
+          <w:lang w:val="es-ES"/>
+        </w:rPr>
+        <w:t>V) |</w:t>
+      </w:r>
+      <w:bookmarkStart w:name="_Int_OTeVbwWU" w:id="1571209396"/>
+      <w:r>
+        <w:rPr>
+          <w:rFonts w:ascii="Trebuchet MS" w:hAnsi="Trebuchet MS" w:eastAsia="Trebuchet MS" w:cs="Trebuchet MS"/>
+          <w:b w:val="0"/>
+          <w:bCs w:val="0"/>
+          <w:i w:val="0"/>
+          <w:iCs w:val="0"/>
+          <w:caps w:val="0"/>
+          <w:smallCaps w:val="0"/>
+          <w:noProof w:val="0"/>
+          <w:color w:val="000000" w:themeColor="text1" w:themeTint="FF" w:themeShade="FF"/>
+          <w:sz w:val="22"/>
+          <w:szCs w:val="22"/>
+          <w:lang w:val="es-ES"/>
+        </w:rPr>
+        <w:t>| !</w:t>
+      </w:r>
+      <w:bookmarkEnd w:id="1571209396"/>
+      <w:r>
+        <w:rPr>
+          <w:rFonts w:ascii="Trebuchet MS" w:hAnsi="Trebuchet MS" w:eastAsia="Trebuchet MS" w:cs="Trebuchet MS"/>
+          <w:b w:val="0"/>
+          <w:bCs w:val="0"/>
+          <w:i w:val="0"/>
+          <w:iCs w:val="0"/>
+          <w:caps w:val="0"/>
+          <w:smallCaps w:val="0"/>
+          <w:noProof w:val="0"/>
+          <w:color w:val="000000" w:themeColor="text1" w:themeTint="FF" w:themeShade="FF"/>
+          <w:sz w:val="22"/>
+          <w:szCs w:val="22"/>
+          <w:lang w:val="es-ES"/>
+        </w:rPr>
+        <w:t>(V)</w:t>
+      </w:r>
+    </w:p>
+    <w:p>
+      <w:pPr>
+        <w:pStyle w:val="Normal"/>
+        <w:spacing w:after="165" w:line="268" w:lineRule="auto"/>
+        <w:ind w:left="95" w:right="6" w:hanging="10"/>
+        <w:jc w:val="both"/>
+        <w:rPr>
+          <w:rFonts w:ascii="Trebuchet MS" w:hAnsi="Trebuchet MS" w:eastAsia="Trebuchet MS" w:cs="Trebuchet MS"/>
+          <w:b w:val="0"/>
+          <w:bCs w:val="0"/>
+          <w:i w:val="0"/>
+          <w:iCs w:val="0"/>
+          <w:caps w:val="0"/>
+          <w:smallCaps w:val="0"/>
+          <w:noProof w:val="0"/>
+          <w:color w:val="000000" w:themeColor="text1" w:themeTint="FF" w:themeShade="FF"/>
+          <w:sz w:val="22"/>
+          <w:szCs w:val="22"/>
+          <w:lang w:val="es-ES"/>
+        </w:rPr>
+      </w:pPr>
+      <w:r>
+        <w:rPr>
+          <w:rFonts w:ascii="Trebuchet MS" w:hAnsi="Trebuchet MS" w:eastAsia="Trebuchet MS" w:cs="Trebuchet MS"/>
+          <w:b w:val="0"/>
+          <w:bCs w:val="0"/>
+          <w:i w:val="0"/>
+          <w:iCs w:val="0"/>
+          <w:caps w:val="0"/>
+          <w:smallCaps w:val="0"/>
+          <w:noProof w:val="0"/>
+          <w:color w:val="000000" w:themeColor="text1" w:themeTint="FF" w:themeShade="FF"/>
+          <w:sz w:val="22"/>
+          <w:szCs w:val="22"/>
+          <w:lang w:val="es-ES"/>
+        </w:rPr>
+        <w:t xml:space="preserve">F || </w:t>
+      </w:r>
+      <w:r>
+        <w:rPr>
+          <w:rFonts w:ascii="Trebuchet MS" w:hAnsi="Trebuchet MS" w:eastAsia="Trebuchet MS" w:cs="Trebuchet MS"/>
+          <w:b w:val="0"/>
+          <w:bCs w:val="0"/>
+          <w:i w:val="0"/>
+          <w:iCs w:val="0"/>
+          <w:caps w:val="0"/>
+          <w:smallCaps w:val="0"/>
+          <w:noProof w:val="0"/>
+          <w:color w:val="000000" w:themeColor="text1" w:themeTint="FF" w:themeShade="FF"/>
+          <w:sz w:val="22"/>
+          <w:szCs w:val="22"/>
+          <w:lang w:val="es-ES"/>
+        </w:rPr>
+        <w:t>F</w:t>
+      </w:r>
+    </w:p>
+    <w:p>
+      <w:pPr>
+        <w:pStyle w:val="Normal"/>
+        <w:spacing w:after="165" w:line="268" w:lineRule="auto"/>
+        <w:ind w:left="95" w:right="6" w:hanging="10"/>
+        <w:jc w:val="both"/>
+        <w:rPr>
+          <w:rFonts w:ascii="Trebuchet MS" w:hAnsi="Trebuchet MS" w:eastAsia="Trebuchet MS" w:cs="Trebuchet MS"/>
+          <w:b w:val="0"/>
+          <w:bCs w:val="0"/>
+          <w:i w:val="0"/>
+          <w:iCs w:val="0"/>
+          <w:caps w:val="0"/>
+          <w:smallCaps w:val="0"/>
+          <w:noProof w:val="0"/>
+          <w:color w:val="000000" w:themeColor="text1" w:themeTint="FF" w:themeShade="FF"/>
+          <w:sz w:val="22"/>
+          <w:szCs w:val="22"/>
+          <w:lang w:val="es-ES"/>
+        </w:rPr>
+      </w:pPr>
+      <w:r>
+        <w:rPr>
+          <w:rFonts w:ascii="Trebuchet MS" w:hAnsi="Trebuchet MS" w:eastAsia="Trebuchet MS" w:cs="Trebuchet MS"/>
+          <w:b w:val="0"/>
+          <w:bCs w:val="0"/>
+          <w:i w:val="0"/>
+          <w:iCs w:val="0"/>
+          <w:caps w:val="0"/>
+          <w:smallCaps w:val="0"/>
+          <w:noProof w:val="0"/>
+          <w:color w:val="000000" w:themeColor="text1" w:themeTint="FF" w:themeShade="FF"/>
+          <w:sz w:val="22"/>
+          <w:szCs w:val="22"/>
+          <w:lang w:val="es-ES"/>
+        </w:rPr>
+        <w:t>F</w:t>
+      </w:r>
+    </w:p>
+    <w:p>
+      <w:pPr>
+        <w:pStyle w:val="Normal"/>
+        <w:spacing w:after="165" w:line="268" w:lineRule="auto"/>
+        <w:ind w:left="95" w:right="6" w:hanging="10"/>
+        <w:jc w:val="both"/>
+        <w:rPr>
+          <w:rFonts w:ascii="Trebuchet MS" w:hAnsi="Trebuchet MS" w:eastAsia="Trebuchet MS" w:cs="Trebuchet MS"/>
+          <w:b w:val="0"/>
+          <w:bCs w:val="0"/>
+          <w:i w:val="0"/>
+          <w:iCs w:val="0"/>
+          <w:caps w:val="0"/>
+          <w:smallCaps w:val="0"/>
+          <w:strike w:val="0"/>
+          <w:dstrike w:val="0"/>
+          <w:noProof w:val="0"/>
+          <w:color w:val="00AF50"/>
+          <w:sz w:val="22"/>
+          <w:szCs w:val="22"/>
+          <w:u w:val="single"/>
+          <w:lang w:val="es-ES"/>
+        </w:rPr>
+      </w:pPr>
+      <w:r>
+        <w:drawing>
+          <wp:inline wp14:editId="0E2D00BD" wp14:anchorId="2662AAB1">
+            <wp:extent cx="4177001" cy="1440000"/>
+            <wp:effectExtent l="0" t="0" r="0" b="0"/>
+            <wp:docPr id="814582718" name="" title=""/>
+            <wp:cNvGraphicFramePr>
+              <a:graphicFrameLocks noChangeAspect="1"/>
+            </wp:cNvGraphicFramePr>
+            <a:graphic>
+              <a:graphicData uri="http://schemas.openxmlformats.org/drawingml/2006/picture">
+                <pic:pic>
+                  <pic:nvPicPr>
+                    <pic:cNvPr id="0" name=""/>
+                    <pic:cNvPicPr/>
+                  </pic:nvPicPr>
+                  <pic:blipFill>
+                    <a:blip r:embed="Rd28722dacf9e4b26">
+                      <a:extLst>
+                        <a:ext xmlns:a="http://schemas.openxmlformats.org/drawingml/2006/main" uri="{28A0092B-C50C-407E-A947-70E740481C1C}">
+                          <a14:useLocalDpi val="0"/>
+                        </a:ext>
+                      </a:extLst>
+                    </a:blip>
+                    <a:srcRect l="39814" t="32544" r="36481" b="52925"/>
+                    <a:stretch>
+                      <a:fillRect/>
+                    </a:stretch>
+                  </pic:blipFill>
+                  <pic:spPr>
+                    <a:xfrm>
+                      <a:off x="0" y="0"/>
+                      <a:ext cx="4177001" cy="1440000"/>
+                    </a:xfrm>
+                    <a:prstGeom prst="rect">
+                      <a:avLst/>
+                    </a:prstGeom>
+                  </pic:spPr>
+                </pic:pic>
+              </a:graphicData>
+            </a:graphic>
+          </wp:inline>
+        </w:drawing>
+      </w:r>
+      <w:r>
+        <w:drawing>
+          <wp:inline wp14:editId="793836CB" wp14:anchorId="0CF62B53">
+            <wp:extent cx="1258746" cy="720000"/>
+            <wp:effectExtent l="0" t="0" r="0" b="0"/>
+            <wp:docPr id="670473952" name="" title=""/>
+            <wp:cNvGraphicFramePr>
+              <a:graphicFrameLocks noChangeAspect="1"/>
+            </wp:cNvGraphicFramePr>
+            <a:graphic>
+              <a:graphicData uri="http://schemas.openxmlformats.org/drawingml/2006/picture">
+                <pic:pic>
+                  <pic:nvPicPr>
+                    <pic:cNvPr id="0" name=""/>
+                    <pic:cNvPicPr/>
+                  </pic:nvPicPr>
+                  <pic:blipFill>
+                    <a:blip r:embed="Rfeaf7c65e52946dd">
+                      <a:extLst>
+                        <a:ext xmlns:a="http://schemas.openxmlformats.org/drawingml/2006/main" uri="{28A0092B-C50C-407E-A947-70E740481C1C}">
+                          <a14:useLocalDpi val="0"/>
+                        </a:ext>
+                      </a:extLst>
+                    </a:blip>
+                    <a:srcRect l="39814" t="86456" r="53333" b="6574"/>
+                    <a:stretch>
+                      <a:fillRect/>
+                    </a:stretch>
+                  </pic:blipFill>
+                  <pic:spPr>
+                    <a:xfrm>
+                      <a:off x="0" y="0"/>
+                      <a:ext cx="1258746" cy="720000"/>
+                    </a:xfrm>
+                    <a:prstGeom prst="rect">
+                      <a:avLst/>
+                    </a:prstGeom>
+                  </pic:spPr>
+                </pic:pic>
+              </a:graphicData>
+            </a:graphic>
+          </wp:inline>
+        </w:drawing>
+      </w:r>
+    </w:p>
+    <w:p>
+      <w:pPr>
+        <w:spacing w:after="165" w:line="268" w:lineRule="auto"/>
+        <w:ind w:left="95" w:right="6" w:hanging="10"/>
+        <w:jc w:val="both"/>
+        <w:rPr>
+          <w:rFonts w:ascii="Trebuchet MS" w:hAnsi="Trebuchet MS" w:eastAsia="Trebuchet MS" w:cs="Trebuchet MS"/>
+          <w:b w:val="0"/>
+          <w:bCs w:val="0"/>
+          <w:i w:val="0"/>
+          <w:iCs w:val="0"/>
+          <w:caps w:val="0"/>
+          <w:smallCaps w:val="0"/>
+          <w:noProof w:val="0"/>
+          <w:color w:val="000000" w:themeColor="text1" w:themeTint="FF" w:themeShade="FF"/>
+          <w:sz w:val="22"/>
+          <w:szCs w:val="22"/>
+          <w:lang w:val="es-ES"/>
+        </w:rPr>
+      </w:pPr>
+      <w:r>
+        <w:rPr>
+          <w:rFonts w:ascii="Trebuchet MS" w:hAnsi="Trebuchet MS" w:eastAsia="Trebuchet MS" w:cs="Trebuchet MS"/>
+          <w:b w:val="0"/>
+          <w:bCs w:val="0"/>
+          <w:i w:val="0"/>
+          <w:iCs w:val="0"/>
+          <w:caps w:val="0"/>
+          <w:smallCaps w:val="0"/>
+          <w:strike w:val="0"/>
+          <w:dstrike w:val="0"/>
+          <w:noProof w:val="0"/>
+          <w:color w:val="00AF50"/>
+          <w:sz w:val="22"/>
+          <w:szCs w:val="22"/>
+          <w:u w:val="single"/>
+          <w:lang w:val="es-ES"/>
+        </w:rPr>
+        <w:t>Ejercicio 11</w:t>
+      </w:r>
+      <w:r>
+        <w:rPr>
+          <w:rFonts w:ascii="Trebuchet MS" w:hAnsi="Trebuchet MS" w:eastAsia="Trebuchet MS" w:cs="Trebuchet MS"/>
+          <w:b w:val="0"/>
+          <w:bCs w:val="0"/>
+          <w:i w:val="0"/>
+          <w:iCs w:val="0"/>
+          <w:caps w:val="0"/>
+          <w:smallCaps w:val="0"/>
+          <w:noProof w:val="0"/>
+          <w:color w:val="000000" w:themeColor="text1" w:themeTint="FF" w:themeShade="FF"/>
+          <w:sz w:val="22"/>
+          <w:szCs w:val="22"/>
+          <w:lang w:val="es-ES"/>
+        </w:rPr>
+        <w:t>: Para a=34, b=</w:t>
+      </w:r>
+      <w:bookmarkStart w:name="_Int_w5Ex7J7Y" w:id="668786649"/>
+      <w:r>
+        <w:rPr>
+          <w:rFonts w:ascii="Trebuchet MS" w:hAnsi="Trebuchet MS" w:eastAsia="Trebuchet MS" w:cs="Trebuchet MS"/>
+          <w:b w:val="0"/>
+          <w:bCs w:val="0"/>
+          <w:i w:val="0"/>
+          <w:iCs w:val="0"/>
+          <w:caps w:val="0"/>
+          <w:smallCaps w:val="0"/>
+          <w:noProof w:val="0"/>
+          <w:color w:val="000000" w:themeColor="text1" w:themeTint="FF" w:themeShade="FF"/>
+          <w:sz w:val="22"/>
+          <w:szCs w:val="22"/>
+          <w:lang w:val="es-ES"/>
+        </w:rPr>
+        <w:t>12,c</w:t>
+      </w:r>
+      <w:bookmarkEnd w:id="668786649"/>
+      <w:r>
+        <w:rPr>
+          <w:rFonts w:ascii="Trebuchet MS" w:hAnsi="Trebuchet MS" w:eastAsia="Trebuchet MS" w:cs="Trebuchet MS"/>
+          <w:b w:val="0"/>
+          <w:bCs w:val="0"/>
+          <w:i w:val="0"/>
+          <w:iCs w:val="0"/>
+          <w:caps w:val="0"/>
+          <w:smallCaps w:val="0"/>
+          <w:noProof w:val="0"/>
+          <w:color w:val="000000" w:themeColor="text1" w:themeTint="FF" w:themeShade="FF"/>
+          <w:sz w:val="22"/>
+          <w:szCs w:val="22"/>
+          <w:lang w:val="es-ES"/>
+        </w:rPr>
+        <w:t xml:space="preserve">=8, evaluar el resultado de </w:t>
+      </w:r>
+    </w:p>
+    <w:p>
+      <w:pPr>
+        <w:spacing w:after="165" w:line="268" w:lineRule="auto"/>
+        <w:ind w:left="95" w:right="6" w:hanging="10"/>
+        <w:jc w:val="both"/>
+        <w:rPr>
+          <w:rFonts w:ascii="Trebuchet MS" w:hAnsi="Trebuchet MS" w:eastAsia="Trebuchet MS" w:cs="Trebuchet MS"/>
+          <w:b w:val="0"/>
+          <w:bCs w:val="0"/>
+          <w:i w:val="0"/>
+          <w:iCs w:val="0"/>
+          <w:caps w:val="0"/>
+          <w:smallCaps w:val="0"/>
+          <w:noProof w:val="0"/>
+          <w:color w:val="000000" w:themeColor="text1" w:themeTint="FF" w:themeShade="FF"/>
+          <w:sz w:val="22"/>
+          <w:szCs w:val="22"/>
+          <w:lang w:val="es-ES"/>
+        </w:rPr>
+      </w:pPr>
+      <w:bookmarkStart w:name="_Int_agWx7Xl0" w:id="1023480350"/>
+      <w:r>
+        <w:rPr>
+          <w:rFonts w:ascii="Trebuchet MS" w:hAnsi="Trebuchet MS" w:eastAsia="Trebuchet MS" w:cs="Trebuchet MS"/>
+          <w:b w:val="0"/>
+          <w:bCs w:val="0"/>
+          <w:i w:val="0"/>
+          <w:iCs w:val="0"/>
+          <w:caps w:val="0"/>
+          <w:smallCaps w:val="0"/>
+          <w:noProof w:val="0"/>
+          <w:color w:val="000000" w:themeColor="text1" w:themeTint="FF" w:themeShade="FF"/>
+          <w:sz w:val="22"/>
+          <w:szCs w:val="22"/>
+          <w:lang w:val="es-ES"/>
+        </w:rPr>
+        <w:t>!(</w:t>
+      </w:r>
+      <w:bookmarkEnd w:id="1023480350"/>
+      <w:r>
+        <w:rPr>
+          <w:rFonts w:ascii="Trebuchet MS" w:hAnsi="Trebuchet MS" w:eastAsia="Trebuchet MS" w:cs="Trebuchet MS"/>
+          <w:b w:val="0"/>
+          <w:bCs w:val="0"/>
+          <w:i w:val="0"/>
+          <w:iCs w:val="0"/>
+          <w:caps w:val="0"/>
+          <w:smallCaps w:val="0"/>
+          <w:noProof w:val="0"/>
+          <w:color w:val="000000" w:themeColor="text1" w:themeTint="FF" w:themeShade="FF"/>
+          <w:sz w:val="22"/>
+          <w:szCs w:val="22"/>
+          <w:lang w:val="es-ES"/>
+        </w:rPr>
+        <w:t>a+b</w:t>
+      </w:r>
+      <w:r>
+        <w:rPr>
+          <w:rFonts w:ascii="Trebuchet MS" w:hAnsi="Trebuchet MS" w:eastAsia="Trebuchet MS" w:cs="Trebuchet MS"/>
+          <w:b w:val="0"/>
+          <w:bCs w:val="0"/>
+          <w:i w:val="0"/>
+          <w:iCs w:val="0"/>
+          <w:caps w:val="0"/>
+          <w:smallCaps w:val="0"/>
+          <w:noProof w:val="0"/>
+          <w:color w:val="000000" w:themeColor="text1" w:themeTint="FF" w:themeShade="FF"/>
+          <w:sz w:val="22"/>
+          <w:szCs w:val="22"/>
+          <w:lang w:val="es-ES"/>
+        </w:rPr>
+        <w:t>==c) || (</w:t>
+      </w:r>
+      <w:bookmarkStart w:name="_Int_dykybLv2" w:id="1502096042"/>
+      <w:bookmarkStart w:name="_Int_NbhXabeR" w:id="215066659"/>
+      <w:r>
+        <w:rPr>
+          <w:rFonts w:ascii="Trebuchet MS" w:hAnsi="Trebuchet MS" w:eastAsia="Trebuchet MS" w:cs="Trebuchet MS"/>
+          <w:b w:val="0"/>
+          <w:bCs w:val="0"/>
+          <w:i w:val="0"/>
+          <w:iCs w:val="0"/>
+          <w:caps w:val="0"/>
+          <w:smallCaps w:val="0"/>
+          <w:noProof w:val="0"/>
+          <w:color w:val="000000" w:themeColor="text1" w:themeTint="FF" w:themeShade="FF"/>
+          <w:sz w:val="22"/>
+          <w:szCs w:val="22"/>
+          <w:lang w:val="es-ES"/>
+        </w:rPr>
+        <w:t>c!</w:t>
+      </w:r>
+      <w:bookmarkEnd w:id="1502096042"/>
+      <w:r>
+        <w:rPr>
+          <w:rFonts w:ascii="Trebuchet MS" w:hAnsi="Trebuchet MS" w:eastAsia="Trebuchet MS" w:cs="Trebuchet MS"/>
+          <w:b w:val="0"/>
+          <w:bCs w:val="0"/>
+          <w:i w:val="0"/>
+          <w:iCs w:val="0"/>
+          <w:caps w:val="0"/>
+          <w:smallCaps w:val="0"/>
+          <w:noProof w:val="0"/>
+          <w:color w:val="000000" w:themeColor="text1" w:themeTint="FF" w:themeShade="FF"/>
+          <w:sz w:val="22"/>
+          <w:szCs w:val="22"/>
+          <w:lang w:val="es-ES"/>
+        </w:rPr>
+        <w:t>=</w:t>
+      </w:r>
+      <w:bookmarkStart w:name="_Int_l6suvtW6" w:id="1090398257"/>
+      <w:bookmarkEnd w:id="215066659"/>
+      <w:r>
+        <w:rPr>
+          <w:rFonts w:ascii="Trebuchet MS" w:hAnsi="Trebuchet MS" w:eastAsia="Trebuchet MS" w:cs="Trebuchet MS"/>
+          <w:b w:val="0"/>
+          <w:bCs w:val="0"/>
+          <w:i w:val="0"/>
+          <w:iCs w:val="0"/>
+          <w:caps w:val="0"/>
+          <w:smallCaps w:val="0"/>
+          <w:noProof w:val="0"/>
+          <w:color w:val="000000" w:themeColor="text1" w:themeTint="FF" w:themeShade="FF"/>
+          <w:sz w:val="22"/>
+          <w:szCs w:val="22"/>
+          <w:lang w:val="es-ES"/>
+        </w:rPr>
+        <w:t>0)</w:t>
+      </w:r>
+      <w:r>
+        <w:rPr>
+          <w:rFonts w:ascii="Trebuchet MS" w:hAnsi="Trebuchet MS" w:eastAsia="Trebuchet MS" w:cs="Trebuchet MS"/>
+          <w:b w:val="0"/>
+          <w:bCs w:val="0"/>
+          <w:i w:val="0"/>
+          <w:iCs w:val="0"/>
+          <w:caps w:val="0"/>
+          <w:smallCaps w:val="0"/>
+          <w:noProof w:val="0"/>
+          <w:color w:val="000000" w:themeColor="text1" w:themeTint="FF" w:themeShade="FF"/>
+          <w:sz w:val="22"/>
+          <w:szCs w:val="22"/>
+          <w:lang w:val="es-ES"/>
+        </w:rPr>
+        <w:t>&amp;</w:t>
+      </w:r>
+      <w:bookmarkEnd w:id="1090398257"/>
+      <w:r>
+        <w:rPr>
+          <w:rFonts w:ascii="Trebuchet MS" w:hAnsi="Trebuchet MS" w:eastAsia="Trebuchet MS" w:cs="Trebuchet MS"/>
+          <w:b w:val="0"/>
+          <w:bCs w:val="0"/>
+          <w:i w:val="0"/>
+          <w:iCs w:val="0"/>
+          <w:caps w:val="0"/>
+          <w:smallCaps w:val="0"/>
+          <w:noProof w:val="0"/>
+          <w:color w:val="000000" w:themeColor="text1" w:themeTint="FF" w:themeShade="FF"/>
+          <w:sz w:val="22"/>
+          <w:szCs w:val="22"/>
+          <w:lang w:val="es-ES"/>
+        </w:rPr>
+        <w:t>&amp;</w:t>
+      </w:r>
+      <w:r>
+        <w:rPr>
+          <w:rFonts w:ascii="Trebuchet MS" w:hAnsi="Trebuchet MS" w:eastAsia="Trebuchet MS" w:cs="Trebuchet MS"/>
+          <w:b w:val="0"/>
+          <w:bCs w:val="0"/>
+          <w:i w:val="0"/>
+          <w:iCs w:val="0"/>
+          <w:caps w:val="0"/>
+          <w:smallCaps w:val="0"/>
+          <w:noProof w:val="0"/>
+          <w:color w:val="000000" w:themeColor="text1" w:themeTint="FF" w:themeShade="FF"/>
+          <w:sz w:val="22"/>
+          <w:szCs w:val="22"/>
+          <w:lang w:val="es-ES"/>
+        </w:rPr>
+        <w:t>(b-c&gt;=19)</w:t>
+      </w:r>
+    </w:p>
+    <w:p>
+      <w:pPr>
+        <w:pStyle w:val="Normal"/>
+        <w:spacing w:after="165" w:line="268" w:lineRule="auto"/>
+        <w:ind w:left="95" w:right="6" w:hanging="10"/>
+        <w:jc w:val="both"/>
+        <w:rPr>
+          <w:rFonts w:ascii="Trebuchet MS" w:hAnsi="Trebuchet MS" w:eastAsia="Trebuchet MS" w:cs="Trebuchet MS"/>
+          <w:b w:val="0"/>
+          <w:bCs w:val="0"/>
+          <w:i w:val="0"/>
+          <w:iCs w:val="0"/>
+          <w:caps w:val="0"/>
+          <w:smallCaps w:val="0"/>
+          <w:noProof w:val="0"/>
+          <w:color w:val="000000" w:themeColor="text1" w:themeTint="FF" w:themeShade="FF"/>
+          <w:sz w:val="22"/>
+          <w:szCs w:val="22"/>
+          <w:lang w:val="es-ES"/>
+        </w:rPr>
+      </w:pPr>
+      <w:bookmarkStart w:name="_Int_bS2dtmTc" w:id="1506608791"/>
+      <w:r>
+        <w:rPr>
+          <w:rFonts w:ascii="Trebuchet MS" w:hAnsi="Trebuchet MS" w:eastAsia="Trebuchet MS" w:cs="Trebuchet MS"/>
+          <w:b w:val="0"/>
+          <w:bCs w:val="0"/>
+          <w:i w:val="0"/>
+          <w:iCs w:val="0"/>
+          <w:caps w:val="0"/>
+          <w:smallCaps w:val="0"/>
+          <w:noProof w:val="0"/>
+          <w:color w:val="000000" w:themeColor="text1" w:themeTint="FF" w:themeShade="FF"/>
+          <w:sz w:val="22"/>
+          <w:szCs w:val="22"/>
+          <w:lang w:val="es-ES"/>
+        </w:rPr>
+        <w:t>!(</w:t>
+      </w:r>
+      <w:bookmarkEnd w:id="1506608791"/>
+      <w:r>
+        <w:rPr>
+          <w:rFonts w:ascii="Trebuchet MS" w:hAnsi="Trebuchet MS" w:eastAsia="Trebuchet MS" w:cs="Trebuchet MS"/>
+          <w:b w:val="0"/>
+          <w:bCs w:val="0"/>
+          <w:i w:val="0"/>
+          <w:iCs w:val="0"/>
+          <w:caps w:val="0"/>
+          <w:smallCaps w:val="0"/>
+          <w:noProof w:val="0"/>
+          <w:color w:val="000000" w:themeColor="text1" w:themeTint="FF" w:themeShade="FF"/>
+          <w:sz w:val="22"/>
+          <w:szCs w:val="22"/>
+          <w:lang w:val="es-ES"/>
+        </w:rPr>
+        <w:t xml:space="preserve">34+12==8) </w:t>
+      </w:r>
+      <w:r>
+        <w:rPr>
+          <w:rFonts w:ascii="Trebuchet MS" w:hAnsi="Trebuchet MS" w:eastAsia="Trebuchet MS" w:cs="Trebuchet MS"/>
+          <w:b w:val="0"/>
+          <w:bCs w:val="0"/>
+          <w:i w:val="0"/>
+          <w:iCs w:val="0"/>
+          <w:caps w:val="0"/>
+          <w:smallCaps w:val="0"/>
+          <w:noProof w:val="0"/>
+          <w:color w:val="000000" w:themeColor="text1" w:themeTint="FF" w:themeShade="FF"/>
+          <w:sz w:val="22"/>
+          <w:szCs w:val="22"/>
+          <w:lang w:val="es-ES"/>
+        </w:rPr>
+        <w:t>|| (</w:t>
+      </w:r>
+      <w:bookmarkStart w:name="_Int_osBxkWnJ" w:id="1997565801"/>
+      <w:bookmarkStart w:name="_Int_Ex92CA53" w:id="858064208"/>
+      <w:r>
+        <w:rPr>
+          <w:rFonts w:ascii="Trebuchet MS" w:hAnsi="Trebuchet MS" w:eastAsia="Trebuchet MS" w:cs="Trebuchet MS"/>
+          <w:b w:val="0"/>
+          <w:bCs w:val="0"/>
+          <w:i w:val="0"/>
+          <w:iCs w:val="0"/>
+          <w:caps w:val="0"/>
+          <w:smallCaps w:val="0"/>
+          <w:noProof w:val="0"/>
+          <w:color w:val="000000" w:themeColor="text1" w:themeTint="FF" w:themeShade="FF"/>
+          <w:sz w:val="22"/>
+          <w:szCs w:val="22"/>
+          <w:lang w:val="es-ES"/>
+        </w:rPr>
+        <w:t>8!</w:t>
+      </w:r>
+      <w:bookmarkEnd w:id="858064208"/>
+      <w:r>
+        <w:rPr>
+          <w:rFonts w:ascii="Trebuchet MS" w:hAnsi="Trebuchet MS" w:eastAsia="Trebuchet MS" w:cs="Trebuchet MS"/>
+          <w:b w:val="0"/>
+          <w:bCs w:val="0"/>
+          <w:i w:val="0"/>
+          <w:iCs w:val="0"/>
+          <w:caps w:val="0"/>
+          <w:smallCaps w:val="0"/>
+          <w:noProof w:val="0"/>
+          <w:color w:val="000000" w:themeColor="text1" w:themeTint="FF" w:themeShade="FF"/>
+          <w:sz w:val="22"/>
+          <w:szCs w:val="22"/>
+          <w:lang w:val="es-ES"/>
+        </w:rPr>
+        <w:t>=</w:t>
+      </w:r>
+      <w:bookmarkEnd w:id="1997565801"/>
+      <w:bookmarkStart w:name="_Int_drERd2TG" w:id="661210370"/>
+      <w:r>
+        <w:rPr>
+          <w:rFonts w:ascii="Trebuchet MS" w:hAnsi="Trebuchet MS" w:eastAsia="Trebuchet MS" w:cs="Trebuchet MS"/>
+          <w:b w:val="0"/>
+          <w:bCs w:val="0"/>
+          <w:i w:val="0"/>
+          <w:iCs w:val="0"/>
+          <w:caps w:val="0"/>
+          <w:smallCaps w:val="0"/>
+          <w:noProof w:val="0"/>
+          <w:color w:val="000000" w:themeColor="text1" w:themeTint="FF" w:themeShade="FF"/>
+          <w:sz w:val="22"/>
+          <w:szCs w:val="22"/>
+          <w:lang w:val="es-ES"/>
+        </w:rPr>
+        <w:t>0)&amp;</w:t>
+      </w:r>
+      <w:bookmarkStart w:name="_Int_mSVg0XeK" w:id="1447496697"/>
+      <w:bookmarkEnd w:id="661210370"/>
+      <w:r>
+        <w:rPr>
+          <w:rFonts w:ascii="Trebuchet MS" w:hAnsi="Trebuchet MS" w:eastAsia="Trebuchet MS" w:cs="Trebuchet MS"/>
+          <w:b w:val="0"/>
+          <w:bCs w:val="0"/>
+          <w:i w:val="0"/>
+          <w:iCs w:val="0"/>
+          <w:caps w:val="0"/>
+          <w:smallCaps w:val="0"/>
+          <w:noProof w:val="0"/>
+          <w:color w:val="000000" w:themeColor="text1" w:themeTint="FF" w:themeShade="FF"/>
+          <w:sz w:val="22"/>
+          <w:szCs w:val="22"/>
+          <w:lang w:val="es-ES"/>
+        </w:rPr>
+        <w:t>&amp;(</w:t>
+      </w:r>
+      <w:bookmarkEnd w:id="1447496697"/>
+      <w:r>
+        <w:rPr>
+          <w:rFonts w:ascii="Trebuchet MS" w:hAnsi="Trebuchet MS" w:eastAsia="Trebuchet MS" w:cs="Trebuchet MS"/>
+          <w:b w:val="0"/>
+          <w:bCs w:val="0"/>
+          <w:i w:val="0"/>
+          <w:iCs w:val="0"/>
+          <w:caps w:val="0"/>
+          <w:smallCaps w:val="0"/>
+          <w:noProof w:val="0"/>
+          <w:color w:val="000000" w:themeColor="text1" w:themeTint="FF" w:themeShade="FF"/>
+          <w:sz w:val="22"/>
+          <w:szCs w:val="22"/>
+          <w:lang w:val="es-ES"/>
+        </w:rPr>
+        <w:t>12-8&gt;=19)</w:t>
+      </w:r>
+    </w:p>
+    <w:p>
+      <w:pPr>
+        <w:pStyle w:val="Normal"/>
+        <w:spacing w:after="165" w:line="268" w:lineRule="auto"/>
+        <w:ind w:left="95" w:right="6" w:hanging="10"/>
+        <w:jc w:val="both"/>
+        <w:rPr>
+          <w:rFonts w:ascii="Trebuchet MS" w:hAnsi="Trebuchet MS" w:eastAsia="Trebuchet MS" w:cs="Trebuchet MS"/>
+          <w:b w:val="0"/>
+          <w:bCs w:val="0"/>
+          <w:i w:val="0"/>
+          <w:iCs w:val="0"/>
+          <w:caps w:val="0"/>
+          <w:smallCaps w:val="0"/>
+          <w:noProof w:val="0"/>
+          <w:color w:val="000000" w:themeColor="text1" w:themeTint="FF" w:themeShade="FF"/>
+          <w:sz w:val="22"/>
+          <w:szCs w:val="22"/>
+          <w:lang w:val="es-ES"/>
+        </w:rPr>
+      </w:pPr>
+      <w:bookmarkStart w:name="_Int_XNagvXoN" w:id="1973881460"/>
+      <w:r>
+        <w:rPr>
+          <w:rFonts w:ascii="Trebuchet MS" w:hAnsi="Trebuchet MS" w:eastAsia="Trebuchet MS" w:cs="Trebuchet MS"/>
+          <w:b w:val="0"/>
+          <w:bCs w:val="0"/>
+          <w:i w:val="0"/>
+          <w:iCs w:val="0"/>
+          <w:caps w:val="0"/>
+          <w:smallCaps w:val="0"/>
+          <w:noProof w:val="0"/>
+          <w:color w:val="000000" w:themeColor="text1" w:themeTint="FF" w:themeShade="FF"/>
+          <w:sz w:val="22"/>
+          <w:szCs w:val="22"/>
+          <w:lang w:val="es-ES"/>
+        </w:rPr>
+        <w:t>!F</w:t>
+      </w:r>
+      <w:bookmarkEnd w:id="1973881460"/>
+      <w:r>
+        <w:rPr>
+          <w:rFonts w:ascii="Trebuchet MS" w:hAnsi="Trebuchet MS" w:eastAsia="Trebuchet MS" w:cs="Trebuchet MS"/>
+          <w:b w:val="0"/>
+          <w:bCs w:val="0"/>
+          <w:i w:val="0"/>
+          <w:iCs w:val="0"/>
+          <w:caps w:val="0"/>
+          <w:smallCaps w:val="0"/>
+          <w:noProof w:val="0"/>
+          <w:color w:val="000000" w:themeColor="text1" w:themeTint="FF" w:themeShade="FF"/>
+          <w:sz w:val="22"/>
+          <w:szCs w:val="22"/>
+          <w:lang w:val="es-ES"/>
+        </w:rPr>
+        <w:t xml:space="preserve"> ||</w:t>
+      </w:r>
+      <w:r>
+        <w:rPr>
+          <w:rFonts w:ascii="Trebuchet MS" w:hAnsi="Trebuchet MS" w:eastAsia="Trebuchet MS" w:cs="Trebuchet MS"/>
+          <w:b w:val="0"/>
+          <w:bCs w:val="0"/>
+          <w:i w:val="0"/>
+          <w:iCs w:val="0"/>
+          <w:caps w:val="0"/>
+          <w:smallCaps w:val="0"/>
+          <w:noProof w:val="0"/>
+          <w:color w:val="000000" w:themeColor="text1" w:themeTint="FF" w:themeShade="FF"/>
+          <w:sz w:val="22"/>
+          <w:szCs w:val="22"/>
+          <w:lang w:val="es-ES"/>
+        </w:rPr>
+        <w:t xml:space="preserve"> </w:t>
+      </w:r>
+      <w:r>
+        <w:rPr>
+          <w:rFonts w:ascii="Trebuchet MS" w:hAnsi="Trebuchet MS" w:eastAsia="Trebuchet MS" w:cs="Trebuchet MS"/>
+          <w:b w:val="0"/>
+          <w:bCs w:val="0"/>
+          <w:i w:val="0"/>
+          <w:iCs w:val="0"/>
+          <w:caps w:val="0"/>
+          <w:smallCaps w:val="0"/>
+          <w:noProof w:val="0"/>
+          <w:color w:val="000000" w:themeColor="text1" w:themeTint="FF" w:themeShade="FF"/>
+          <w:sz w:val="22"/>
+          <w:szCs w:val="22"/>
+          <w:lang w:val="es-ES"/>
+        </w:rPr>
+        <w:t>F</w:t>
+      </w:r>
+    </w:p>
+    <w:p>
+      <w:pPr>
+        <w:pStyle w:val="Normal"/>
+        <w:spacing w:after="165" w:line="268" w:lineRule="auto"/>
+        <w:ind w:left="95" w:right="6" w:hanging="10"/>
+        <w:jc w:val="both"/>
+        <w:rPr>
+          <w:rFonts w:ascii="Trebuchet MS" w:hAnsi="Trebuchet MS" w:eastAsia="Trebuchet MS" w:cs="Trebuchet MS"/>
+          <w:b w:val="0"/>
+          <w:bCs w:val="0"/>
+          <w:i w:val="0"/>
+          <w:iCs w:val="0"/>
+          <w:caps w:val="0"/>
+          <w:smallCaps w:val="0"/>
+          <w:noProof w:val="0"/>
+          <w:color w:val="000000" w:themeColor="text1" w:themeTint="FF" w:themeShade="FF"/>
+          <w:sz w:val="22"/>
+          <w:szCs w:val="22"/>
+          <w:lang w:val="es-ES"/>
+        </w:rPr>
+      </w:pPr>
+      <w:r>
+        <w:rPr>
+          <w:rFonts w:ascii="Trebuchet MS" w:hAnsi="Trebuchet MS" w:eastAsia="Trebuchet MS" w:cs="Trebuchet MS"/>
+          <w:b w:val="0"/>
+          <w:bCs w:val="0"/>
+          <w:i w:val="0"/>
+          <w:iCs w:val="0"/>
+          <w:caps w:val="0"/>
+          <w:smallCaps w:val="0"/>
+          <w:noProof w:val="0"/>
+          <w:color w:val="000000" w:themeColor="text1" w:themeTint="FF" w:themeShade="FF"/>
+          <w:sz w:val="22"/>
+          <w:szCs w:val="22"/>
+          <w:lang w:val="es-ES"/>
+        </w:rPr>
+        <w:t>T</w:t>
+      </w:r>
+      <w:r>
+        <w:rPr>
+          <w:rFonts w:ascii="Trebuchet MS" w:hAnsi="Trebuchet MS" w:eastAsia="Trebuchet MS" w:cs="Trebuchet MS"/>
+          <w:b w:val="0"/>
+          <w:bCs w:val="0"/>
+          <w:i w:val="0"/>
+          <w:iCs w:val="0"/>
+          <w:caps w:val="0"/>
+          <w:smallCaps w:val="0"/>
+          <w:noProof w:val="0"/>
+          <w:color w:val="000000" w:themeColor="text1" w:themeTint="FF" w:themeShade="FF"/>
+          <w:sz w:val="22"/>
+          <w:szCs w:val="22"/>
+          <w:lang w:val="es-ES"/>
+        </w:rPr>
+        <w:t xml:space="preserve"> || F</w:t>
+      </w:r>
+    </w:p>
+    <w:p>
+      <w:pPr>
+        <w:pStyle w:val="Normal"/>
+        <w:spacing w:after="165" w:line="268" w:lineRule="auto"/>
+        <w:ind w:left="95" w:right="6" w:hanging="10"/>
+        <w:jc w:val="both"/>
+        <w:rPr>
+          <w:rFonts w:ascii="Trebuchet MS" w:hAnsi="Trebuchet MS" w:eastAsia="Trebuchet MS" w:cs="Trebuchet MS"/>
+          <w:b w:val="0"/>
+          <w:bCs w:val="0"/>
+          <w:i w:val="0"/>
+          <w:iCs w:val="0"/>
+          <w:caps w:val="0"/>
+          <w:smallCaps w:val="0"/>
+          <w:noProof w:val="0"/>
+          <w:color w:val="000000" w:themeColor="text1" w:themeTint="FF" w:themeShade="FF"/>
+          <w:sz w:val="22"/>
+          <w:szCs w:val="22"/>
+          <w:lang w:val="es-ES"/>
+        </w:rPr>
+      </w:pPr>
+      <w:r>
+        <w:rPr>
+          <w:rFonts w:ascii="Trebuchet MS" w:hAnsi="Trebuchet MS" w:eastAsia="Trebuchet MS" w:cs="Trebuchet MS"/>
+          <w:b w:val="0"/>
+          <w:bCs w:val="0"/>
+          <w:i w:val="0"/>
+          <w:iCs w:val="0"/>
+          <w:caps w:val="0"/>
+          <w:smallCaps w:val="0"/>
+          <w:noProof w:val="0"/>
+          <w:color w:val="000000" w:themeColor="text1" w:themeTint="FF" w:themeShade="FF"/>
+          <w:sz w:val="22"/>
+          <w:szCs w:val="22"/>
+          <w:lang w:val="es-ES"/>
+        </w:rPr>
+        <w:t>T</w:t>
+      </w:r>
+    </w:p>
+    <w:p>
+      <w:pPr>
+        <w:pStyle w:val="Normal"/>
+        <w:spacing w:after="165" w:line="268" w:lineRule="auto"/>
+        <w:ind w:left="95" w:right="6" w:hanging="10"/>
+        <w:jc w:val="both"/>
+        <w:rPr>
+          <w:rFonts w:ascii="Trebuchet MS" w:hAnsi="Trebuchet MS" w:eastAsia="Trebuchet MS" w:cs="Trebuchet MS"/>
+          <w:b w:val="0"/>
+          <w:bCs w:val="0"/>
+          <w:i w:val="0"/>
+          <w:iCs w:val="0"/>
+          <w:caps w:val="0"/>
+          <w:smallCaps w:val="0"/>
+          <w:noProof w:val="0"/>
+          <w:color w:val="000000" w:themeColor="text1" w:themeTint="FF" w:themeShade="FF"/>
+          <w:sz w:val="22"/>
+          <w:szCs w:val="22"/>
+          <w:lang w:val="es-ES"/>
+        </w:rPr>
+      </w:pPr>
+      <w:r>
+        <w:drawing>
+          <wp:inline wp14:editId="251DD2A5" wp14:anchorId="3618DB61">
+            <wp:extent cx="4038282" cy="1080000"/>
+            <wp:effectExtent l="0" t="0" r="0" b="0"/>
+            <wp:docPr id="80565454" name="" title=""/>
+            <wp:cNvGraphicFramePr>
+              <a:graphicFrameLocks noChangeAspect="1"/>
+            </wp:cNvGraphicFramePr>
+            <a:graphic>
+              <a:graphicData uri="http://schemas.openxmlformats.org/drawingml/2006/picture">
+                <pic:pic>
+                  <pic:nvPicPr>
+                    <pic:cNvPr id="0" name=""/>
+                    <pic:cNvPicPr/>
+                  </pic:nvPicPr>
+                  <pic:blipFill>
+                    <a:blip r:embed="R9bfbaec8f2b24d0f">
+                      <a:extLst>
+                        <a:ext xmlns:a="http://schemas.openxmlformats.org/drawingml/2006/main" uri="{28A0092B-C50C-407E-A947-70E740481C1C}">
+                          <a14:useLocalDpi val="0"/>
+                        </a:ext>
+                      </a:extLst>
+                    </a:blip>
+                    <a:srcRect l="33888" t="32873" r="35555" b="52596"/>
+                    <a:stretch>
+                      <a:fillRect/>
+                    </a:stretch>
+                  </pic:blipFill>
+                  <pic:spPr>
+                    <a:xfrm>
+                      <a:off x="0" y="0"/>
+                      <a:ext cx="4038282" cy="1080000"/>
+                    </a:xfrm>
+                    <a:prstGeom prst="rect">
+                      <a:avLst/>
+                    </a:prstGeom>
+                  </pic:spPr>
+                </pic:pic>
+              </a:graphicData>
+            </a:graphic>
+          </wp:inline>
+        </w:drawing>
+      </w:r>
+      <w:r>
+        <w:drawing>
+          <wp:inline wp14:editId="192F4D61" wp14:anchorId="29CFD6BF">
+            <wp:extent cx="1102748" cy="720000"/>
+            <wp:effectExtent l="0" t="0" r="0" b="0"/>
+            <wp:docPr id="2091125201" name="" title=""/>
+            <wp:cNvGraphicFramePr>
+              <a:graphicFrameLocks noChangeAspect="1"/>
+            </wp:cNvGraphicFramePr>
+            <a:graphic>
+              <a:graphicData uri="http://schemas.openxmlformats.org/drawingml/2006/picture">
+                <pic:pic>
+                  <pic:nvPicPr>
+                    <pic:cNvPr id="0" name=""/>
+                    <pic:cNvPicPr/>
+                  </pic:nvPicPr>
+                  <pic:blipFill>
+                    <a:blip r:embed="R656ffa12c45849ed">
+                      <a:extLst>
+                        <a:ext xmlns:a="http://schemas.openxmlformats.org/drawingml/2006/main" uri="{28A0092B-C50C-407E-A947-70E740481C1C}">
+                          <a14:useLocalDpi val="0"/>
+                        </a:ext>
+                      </a:extLst>
+                    </a:blip>
+                    <a:srcRect l="33333" t="86785" r="59814" b="5259"/>
+                    <a:stretch>
+                      <a:fillRect/>
+                    </a:stretch>
+                  </pic:blipFill>
+                  <pic:spPr>
+                    <a:xfrm>
+                      <a:off x="0" y="0"/>
+                      <a:ext cx="1102748" cy="720000"/>
+                    </a:xfrm>
+                    <a:prstGeom prst="rect">
+                      <a:avLst/>
+                    </a:prstGeom>
+                  </pic:spPr>
+                </pic:pic>
+              </a:graphicData>
+            </a:graphic>
+          </wp:inline>
+        </w:drawing>
+      </w:r>
     </w:p>
     <w:sectPr>
       <w:pgSz w:w="11906" w:h="16838" w:orient="portrait"/>
@@ -5615,6 +7533,12 @@
 <file path=word/intelligence2.xml><?xml version="1.0" encoding="utf-8"?>
 <int2:intelligence xmlns:int2="http://schemas.microsoft.com/office/intelligence/2020/intelligence">
   <int2:observations>
+    <int2:textHash int2:hashCode="7gfYndRZtiZmV/" int2:id="XCExVyVL">
+      <int2:state int2:type="AugLoop_Text_Critique" int2:value="Rejected"/>
+    </int2:textHash>
+    <int2:textHash int2:hashCode="r6lGhwAQ1psJNw" int2:id="eyal5ybF">
+      <int2:state int2:type="AugLoop_Text_Critique" int2:value="Rejected"/>
+    </int2:textHash>
     <int2:textHash int2:hashCode="wtIg8IOYoqH1X/" int2:id="X1vBaSnT">
       <int2:state int2:type="AugLoop_Text_Critique" int2:value="Rejected"/>
     </int2:textHash>
@@ -5627,6 +7551,102 @@
     <int2:textHash int2:hashCode="5YRFabYW5EmqFf" int2:id="mGCIVxw6">
       <int2:state int2:type="AugLoop_Text_Critique" int2:value="Rejected"/>
     </int2:textHash>
+    <int2:bookmark int2:bookmarkName="_Int_XNagvXoN" int2:invalidationBookmarkName="" int2:hashCode="zI8utVcX+NWLzL" int2:id="HcXRsGuE">
+      <int2:state int2:type="AugLoop_Text_Critique" int2:value="Rejected"/>
+    </int2:bookmark>
+    <int2:bookmark int2:bookmarkName="_Int_bS2dtmTc" int2:invalidationBookmarkName="" int2:hashCode="ZD7kfwrxYLo54p" int2:id="dafL6g6L">
+      <int2:state int2:type="AugLoop_Text_Critique" int2:value="Rejected"/>
+    </int2:bookmark>
+    <int2:bookmark int2:bookmarkName="_Int_drERd2TG" int2:invalidationBookmarkName="" int2:hashCode="VLyCdtFPPiez1y" int2:id="Z26KTB8a">
+      <int2:state int2:type="AugLoop_Text_Critique" int2:value="Rejected"/>
+    </int2:bookmark>
+    <int2:bookmark int2:bookmarkName="_Int_Ex92CA53" int2:invalidationBookmarkName="" int2:hashCode="HP8+ePz0kNlDpG" int2:id="brIukjFf">
+      <int2:state int2:type="AugLoop_Text_Critique" int2:value="Rejected"/>
+    </int2:bookmark>
+    <int2:bookmark int2:bookmarkName="_Int_mSVg0XeK" int2:invalidationBookmarkName="" int2:hashCode="7F4x/C+peVGTwc" int2:id="fE9Gz5FV">
+      <int2:state int2:type="AugLoop_Text_Critique" int2:value="Rejected"/>
+    </int2:bookmark>
+    <int2:bookmark int2:bookmarkName="_Int_osBxkWnJ" int2:invalidationBookmarkName="" int2:hashCode="3YYtCcU+enVeCB" int2:id="lwRApzQB">
+      <int2:state int2:type="AugLoop_Text_Critique" int2:value="Rejected"/>
+    </int2:bookmark>
+    <int2:bookmark int2:bookmarkName="_Int_BTl0nAHw" int2:invalidationBookmarkName="" int2:hashCode="5ItHnCTYnS8IE2" int2:id="AqvBTlDg">
+      <int2:state int2:type="AugLoop_Text_Critique" int2:value="Rejected"/>
+    </int2:bookmark>
+    <int2:bookmark int2:bookmarkName="_Int_qH9428wQ" int2:invalidationBookmarkName="" int2:hashCode="ZD7kfwrxYLo54p" int2:id="ThcVY7jt">
+      <int2:state int2:type="AugLoop_Text_Critique" int2:value="Rejected"/>
+    </int2:bookmark>
+    <int2:bookmark int2:bookmarkName="_Int_OTeVbwWU" int2:invalidationBookmarkName="" int2:hashCode="5ItHnCTYnS8IE2" int2:id="H1ebr9nw">
+      <int2:state int2:type="AugLoop_Text_Critique" int2:value="Rejected"/>
+    </int2:bookmark>
+    <int2:bookmark int2:bookmarkName="_Int_Ny7EOSEi" int2:invalidationBookmarkName="" int2:hashCode="ZD7kfwrxYLo54p" int2:id="11XNWGlA">
+      <int2:state int2:type="AugLoop_Text_Critique" int2:value="Rejected"/>
+    </int2:bookmark>
+    <int2:bookmark int2:bookmarkName="_Int_8YFer8YK" int2:invalidationBookmarkName="" int2:hashCode="ZD7kfwrxYLo54p" int2:id="LxDwSZql">
+      <int2:state int2:type="AugLoop_Text_Critique" int2:value="Rejected"/>
+    </int2:bookmark>
+    <int2:bookmark int2:bookmarkName="_Int_KnUPJm29" int2:invalidationBookmarkName="" int2:hashCode="5ItHnCTYnS8IE2" int2:id="rRSo1Xea">
+      <int2:state int2:type="AugLoop_Text_Critique" int2:value="Rejected"/>
+    </int2:bookmark>
+    <int2:bookmark int2:bookmarkName="_Int_2hmLPXbj" int2:invalidationBookmarkName="" int2:hashCode="odqodYY0bH9eQg" int2:id="vzEwAGGW">
+      <int2:state int2:type="AugLoop_Text_Critique" int2:value="Rejected"/>
+    </int2:bookmark>
+    <int2:bookmark int2:bookmarkName="_Int_0txVoIBA" int2:invalidationBookmarkName="" int2:hashCode="TCcC0bgQgBkJi3" int2:id="L3QNBDJQ">
+      <int2:state int2:type="AugLoop_Text_Critique" int2:value="Rejected"/>
+    </int2:bookmark>
+    <int2:bookmark int2:bookmarkName="_Int_PA4U4TyO" int2:invalidationBookmarkName="" int2:hashCode="bSFAWIJymnbsZl" int2:id="4qbglBfT">
+      <int2:state int2:type="AugLoop_Text_Critique" int2:value="Rejected"/>
+    </int2:bookmark>
+    <int2:bookmark int2:bookmarkName="_Int_UwLNVjK2" int2:invalidationBookmarkName="" int2:hashCode="cahVs2Hny3nBKP" int2:id="ZaAXZ9hh">
+      <int2:state int2:type="AugLoop_Text_Critique" int2:value="Rejected"/>
+    </int2:bookmark>
+    <int2:bookmark int2:bookmarkName="_Int_oUmkiW7e" int2:invalidationBookmarkName="" int2:hashCode="H7SOLW5MJ63gBi" int2:id="b7Q4pMmD">
+      <int2:state int2:type="AugLoop_Text_Critique" int2:value="Rejected"/>
+    </int2:bookmark>
+    <int2:bookmark int2:bookmarkName="_Int_8xyli2cz" int2:invalidationBookmarkName="" int2:hashCode="kxCWBfAu8SZqmC" int2:id="ZfhsPkvX">
+      <int2:state int2:type="AugLoop_Text_Critique" int2:value="Rejected"/>
+    </int2:bookmark>
+    <int2:bookmark int2:bookmarkName="_Int_NbhXabeR" int2:invalidationBookmarkName="" int2:hashCode="x/aWU61yUV4HWK" int2:id="EZVA55xk">
+      <int2:state int2:type="AugLoop_Text_Critique" int2:value="Rejected"/>
+    </int2:bookmark>
+    <int2:bookmark int2:bookmarkName="_Int_l6suvtW6" int2:invalidationBookmarkName="" int2:hashCode="VLyCdtFPPiez1y" int2:id="QqZZ1zSJ">
+      <int2:state int2:type="AugLoop_Text_Critique" int2:value="Rejected"/>
+    </int2:bookmark>
+    <int2:bookmark int2:bookmarkName="_Int_dykybLv2" int2:invalidationBookmarkName="" int2:hashCode="suF95kJ+samKqB" int2:id="ZJ7QOk9A">
+      <int2:state int2:type="AugLoop_Text_Critique" int2:value="Rejected"/>
+    </int2:bookmark>
+    <int2:bookmark int2:bookmarkName="_Int_agWx7Xl0" int2:invalidationBookmarkName="" int2:hashCode="ZD7kfwrxYLo54p" int2:id="zsdqEJU2">
+      <int2:state int2:type="AugLoop_Text_Critique" int2:value="Rejected"/>
+    </int2:bookmark>
+    <int2:bookmark int2:bookmarkName="_Int_woACBNUR" int2:invalidationBookmarkName="" int2:hashCode="qYizOHVqySH+49" int2:id="FkeVNnk9">
+      <int2:state int2:type="AugLoop_Text_Critique" int2:value="Rejected"/>
+    </int2:bookmark>
+    <int2:bookmark int2:bookmarkName="_Int_w5Ex7J7Y" int2:invalidationBookmarkName="" int2:hashCode="4kCg/J6y8Y/Fee" int2:id="e7UdpgiO">
+      <int2:state int2:type="AugLoop_Text_Critique" int2:value="Rejected"/>
+    </int2:bookmark>
+    <int2:bookmark int2:bookmarkName="_Int_Gc7Y2Eh7" int2:invalidationBookmarkName="" int2:hashCode="ONJIcE/GkYie8z" int2:id="scCZ0G1h">
+      <int2:state int2:type="AugLoop_Text_Critique" int2:value="Rejected"/>
+    </int2:bookmark>
+    <int2:bookmark int2:bookmarkName="_Int_7SjpWqEz" int2:invalidationBookmarkName="" int2:hashCode="HpJqXyDa05jrLU" int2:id="6C5iP2zn">
+      <int2:state int2:type="AugLoop_Text_Critique" int2:value="Rejected"/>
+    </int2:bookmark>
+    <int2:bookmark int2:bookmarkName="_Int_ezlLV5bk" int2:invalidationBookmarkName="" int2:hashCode="ZD7kfwrxYLo54p" int2:id="vEkTKUwO">
+      <int2:state int2:type="AugLoop_Text_Critique" int2:value="Rejected"/>
+    </int2:bookmark>
+    <int2:bookmark int2:bookmarkName="_Int_i1kaziTy" int2:invalidationBookmarkName="" int2:hashCode="ZD7kfwrxYLo54p" int2:id="Rd86GUys">
+      <int2:state int2:type="AugLoop_Text_Critique" int2:value="Rejected"/>
+    </int2:bookmark>
+    <int2:bookmark int2:bookmarkName="_Int_nrOsQAYa" int2:invalidationBookmarkName="" int2:hashCode="HpJqXyDa05jrLU" int2:id="rbqM0689">
+      <int2:state int2:type="AugLoop_Text_Critique" int2:value="Rejected"/>
+    </int2:bookmark>
+    <int2:bookmark int2:bookmarkName="_Int_5RVSKAFK" int2:invalidationBookmarkName="" int2:hashCode="ONJIcE/GkYie8z" int2:id="fWEmN02I">
+      <int2:state int2:type="AugLoop_Text_Critique" int2:value="Rejected"/>
+    </int2:bookmark>
+    <int2:bookmark int2:bookmarkName="_Int_8yg0vv1i" int2:invalidationBookmarkName="" int2:hashCode="zI8utVcX+NWLzL" int2:id="ymo6Pqxo">
+      <int2:state int2:type="AugLoop_Text_Critique" int2:value="Rejected"/>
+    </int2:bookmark>
+    <int2:bookmark int2:bookmarkName="_Int_sBs0iyC1" int2:invalidationBookmarkName="" int2:hashCode="jGfI0UJqGcSCe6" int2:id="9KJ9hREC">
+      <int2:state int2:type="AugLoop_Text_Critique" int2:value="Rejected"/>
+    </int2:bookmark>
   </int2:observations>
   <int2:intelligenceSettings/>
 </int2:intelligence>

</xml_diff>